<commit_message>
Add analysis results and artifacts
</commit_message>
<xml_diff>
--- a/Readme Guide.docx
+++ b/Readme Guide.docx
@@ -10,7 +10,2178 @@
         <w:rPr>
           <w:rtl w:val="0"/>
         </w:rPr>
-        <w:t xml:space="preserve">This table contains a summary of the details about each folder in the provided artifacts repository.</w:t>
+        <w:t xml:space="preserve">This provides an overall summary of results by threat model and suspicious type, showing the number of affected extensions and their install counts. It also includes a column for 'Artifacts,' where detailed evidence supporting these findings can be accessed, highlighting the transparency and thoroughness of the analysis.</w:t>
+        <w:br w:type="textWrapping"/>
+      </w:r>
+    </w:p>
+    <w:sdt>
+      <w:sdtPr>
+        <w:lock w:val="contentLocked"/>
+        <w:tag w:val="goog_rdk_0"/>
+      </w:sdtPr>
+      <w:sdtContent>
+        <w:tbl>
+          <w:tblPr>
+            <w:tblStyle w:val="Table1"/>
+            <w:tblW w:w="9000.0" w:type="dxa"/>
+            <w:jc w:val="left"/>
+            <w:tblBorders>
+              <w:top w:color="000000" w:space="0" w:sz="8" w:val="single"/>
+              <w:left w:color="000000" w:space="0" w:sz="8" w:val="single"/>
+              <w:bottom w:color="000000" w:space="0" w:sz="8" w:val="single"/>
+              <w:right w:color="000000" w:space="0" w:sz="8" w:val="single"/>
+              <w:insideH w:color="000000" w:space="0" w:sz="8" w:val="single"/>
+              <w:insideV w:color="000000" w:space="0" w:sz="8" w:val="single"/>
+            </w:tblBorders>
+            <w:tblLayout w:type="fixed"/>
+            <w:tblLook w:val="0600"/>
+          </w:tblPr>
+          <w:tblGrid>
+            <w:gridCol w:w="1800"/>
+            <w:gridCol w:w="2355"/>
+            <w:gridCol w:w="1245"/>
+            <w:gridCol w:w="1800"/>
+            <w:gridCol w:w="1800"/>
+            <w:tblGridChange w:id="0">
+              <w:tblGrid>
+                <w:gridCol w:w="1800"/>
+                <w:gridCol w:w="2355"/>
+                <w:gridCol w:w="1245"/>
+                <w:gridCol w:w="1800"/>
+                <w:gridCol w:w="1800"/>
+              </w:tblGrid>
+            </w:tblGridChange>
+          </w:tblGrid>
+          <w:tr>
+            <w:trPr>
+              <w:cantSplit w:val="0"/>
+              <w:tblHeader w:val="0"/>
+            </w:trPr>
+            <w:tc>
+              <w:tcPr>
+                <w:shd w:fill="auto" w:val="clear"/>
+                <w:tcMar>
+                  <w:top w:w="100.0" w:type="dxa"/>
+                  <w:left w:w="100.0" w:type="dxa"/>
+                  <w:bottom w:w="100.0" w:type="dxa"/>
+                  <w:right w:w="100.0" w:type="dxa"/>
+                </w:tcMar>
+                <w:vAlign w:val="top"/>
+              </w:tcPr>
+              <w:p>
+                <w:pPr>
+                  <w:keepNext w:val="0"/>
+                  <w:keepLines w:val="0"/>
+                  <w:pageBreakBefore w:val="0"/>
+                  <w:widowControl w:val="0"/>
+                  <w:pBdr>
+                    <w:top w:space="0" w:sz="0" w:val="nil"/>
+                    <w:left w:space="0" w:sz="0" w:val="nil"/>
+                    <w:bottom w:space="0" w:sz="0" w:val="nil"/>
+                    <w:right w:space="0" w:sz="0" w:val="nil"/>
+                    <w:between w:space="0" w:sz="0" w:val="nil"/>
+                  </w:pBdr>
+                  <w:shd w:fill="auto" w:val="clear"/>
+                  <w:spacing w:after="0" w:before="0" w:line="240" w:lineRule="auto"/>
+                  <w:ind w:left="0" w:right="0" w:firstLine="0"/>
+                  <w:jc w:val="center"/>
+                  <w:rPr/>
+                </w:pPr>
+                <w:r>
+                  <w:rPr>
+                    <w:rtl w:val="0"/>
+                  </w:rPr>
+                  <w:t xml:space="preserve">Threat</w:t>
+                </w:r>
+              </w:p>
+            </w:tc>
+            <w:tc>
+              <w:tcPr>
+                <w:shd w:fill="auto" w:val="clear"/>
+                <w:tcMar>
+                  <w:top w:w="100.0" w:type="dxa"/>
+                  <w:left w:w="100.0" w:type="dxa"/>
+                  <w:bottom w:w="100.0" w:type="dxa"/>
+                  <w:right w:w="100.0" w:type="dxa"/>
+                </w:tcMar>
+                <w:vAlign w:val="top"/>
+              </w:tcPr>
+              <w:p>
+                <w:pPr>
+                  <w:keepNext w:val="0"/>
+                  <w:keepLines w:val="0"/>
+                  <w:pageBreakBefore w:val="0"/>
+                  <w:widowControl w:val="0"/>
+                  <w:pBdr>
+                    <w:top w:space="0" w:sz="0" w:val="nil"/>
+                    <w:left w:space="0" w:sz="0" w:val="nil"/>
+                    <w:bottom w:space="0" w:sz="0" w:val="nil"/>
+                    <w:right w:space="0" w:sz="0" w:val="nil"/>
+                    <w:between w:space="0" w:sz="0" w:val="nil"/>
+                  </w:pBdr>
+                  <w:shd w:fill="auto" w:val="clear"/>
+                  <w:spacing w:after="0" w:before="0" w:line="240" w:lineRule="auto"/>
+                  <w:ind w:left="0" w:right="0" w:firstLine="0"/>
+                  <w:jc w:val="center"/>
+                  <w:rPr/>
+                </w:pPr>
+                <w:r>
+                  <w:rPr>
+                    <w:rtl w:val="0"/>
+                  </w:rPr>
+                  <w:t xml:space="preserve">Suspicious Type</w:t>
+                </w:r>
+              </w:p>
+            </w:tc>
+            <w:tc>
+              <w:tcPr>
+                <w:shd w:fill="auto" w:val="clear"/>
+                <w:tcMar>
+                  <w:top w:w="100.0" w:type="dxa"/>
+                  <w:left w:w="100.0" w:type="dxa"/>
+                  <w:bottom w:w="100.0" w:type="dxa"/>
+                  <w:right w:w="100.0" w:type="dxa"/>
+                </w:tcMar>
+                <w:vAlign w:val="top"/>
+              </w:tcPr>
+              <w:p>
+                <w:pPr>
+                  <w:keepNext w:val="0"/>
+                  <w:keepLines w:val="0"/>
+                  <w:pageBreakBefore w:val="0"/>
+                  <w:widowControl w:val="0"/>
+                  <w:pBdr>
+                    <w:top w:space="0" w:sz="0" w:val="nil"/>
+                    <w:left w:space="0" w:sz="0" w:val="nil"/>
+                    <w:bottom w:space="0" w:sz="0" w:val="nil"/>
+                    <w:right w:space="0" w:sz="0" w:val="nil"/>
+                    <w:between w:space="0" w:sz="0" w:val="nil"/>
+                  </w:pBdr>
+                  <w:shd w:fill="auto" w:val="clear"/>
+                  <w:spacing w:after="0" w:before="0" w:line="240" w:lineRule="auto"/>
+                  <w:ind w:left="0" w:right="0" w:firstLine="0"/>
+                  <w:jc w:val="center"/>
+                  <w:rPr/>
+                </w:pPr>
+                <w:r>
+                  <w:rPr>
+                    <w:rtl w:val="0"/>
+                  </w:rPr>
+                  <w:t xml:space="preserve">Extension Count</w:t>
+                </w:r>
+              </w:p>
+            </w:tc>
+            <w:tc>
+              <w:tcPr>
+                <w:shd w:fill="auto" w:val="clear"/>
+                <w:tcMar>
+                  <w:top w:w="100.0" w:type="dxa"/>
+                  <w:left w:w="100.0" w:type="dxa"/>
+                  <w:bottom w:w="100.0" w:type="dxa"/>
+                  <w:right w:w="100.0" w:type="dxa"/>
+                </w:tcMar>
+                <w:vAlign w:val="top"/>
+              </w:tcPr>
+              <w:p>
+                <w:pPr>
+                  <w:keepNext w:val="0"/>
+                  <w:keepLines w:val="0"/>
+                  <w:pageBreakBefore w:val="0"/>
+                  <w:widowControl w:val="0"/>
+                  <w:pBdr>
+                    <w:top w:space="0" w:sz="0" w:val="nil"/>
+                    <w:left w:space="0" w:sz="0" w:val="nil"/>
+                    <w:bottom w:space="0" w:sz="0" w:val="nil"/>
+                    <w:right w:space="0" w:sz="0" w:val="nil"/>
+                    <w:between w:space="0" w:sz="0" w:val="nil"/>
+                  </w:pBdr>
+                  <w:shd w:fill="auto" w:val="clear"/>
+                  <w:spacing w:after="0" w:before="0" w:line="240" w:lineRule="auto"/>
+                  <w:ind w:left="0" w:right="0" w:firstLine="0"/>
+                  <w:jc w:val="center"/>
+                  <w:rPr/>
+                </w:pPr>
+                <w:r>
+                  <w:rPr>
+                    <w:rtl w:val="0"/>
+                  </w:rPr>
+                  <w:t xml:space="preserve">Cumulative Install Count</w:t>
+                </w:r>
+              </w:p>
+            </w:tc>
+            <w:tc>
+              <w:tcPr>
+                <w:shd w:fill="auto" w:val="clear"/>
+                <w:tcMar>
+                  <w:top w:w="100.0" w:type="dxa"/>
+                  <w:left w:w="100.0" w:type="dxa"/>
+                  <w:bottom w:w="100.0" w:type="dxa"/>
+                  <w:right w:w="100.0" w:type="dxa"/>
+                </w:tcMar>
+                <w:vAlign w:val="top"/>
+              </w:tcPr>
+              <w:p>
+                <w:pPr>
+                  <w:keepNext w:val="0"/>
+                  <w:keepLines w:val="0"/>
+                  <w:pageBreakBefore w:val="0"/>
+                  <w:widowControl w:val="0"/>
+                  <w:pBdr>
+                    <w:top w:space="0" w:sz="0" w:val="nil"/>
+                    <w:left w:space="0" w:sz="0" w:val="nil"/>
+                    <w:bottom w:space="0" w:sz="0" w:val="nil"/>
+                    <w:right w:space="0" w:sz="0" w:val="nil"/>
+                    <w:between w:space="0" w:sz="0" w:val="nil"/>
+                  </w:pBdr>
+                  <w:shd w:fill="auto" w:val="clear"/>
+                  <w:spacing w:after="0" w:before="0" w:line="240" w:lineRule="auto"/>
+                  <w:ind w:left="0" w:right="0" w:firstLine="0"/>
+                  <w:jc w:val="center"/>
+                  <w:rPr/>
+                </w:pPr>
+                <w:r>
+                  <w:rPr>
+                    <w:rtl w:val="0"/>
+                  </w:rPr>
+                  <w:t xml:space="preserve">Artifacts</w:t>
+                </w:r>
+              </w:p>
+            </w:tc>
+          </w:tr>
+          <w:tr>
+            <w:trPr>
+              <w:cantSplit w:val="0"/>
+              <w:trHeight w:val="420" w:hRule="atLeast"/>
+              <w:tblHeader w:val="0"/>
+            </w:trPr>
+            <w:tc>
+              <w:tcPr>
+                <w:vMerge w:val="restart"/>
+                <w:shd w:fill="auto" w:val="clear"/>
+                <w:tcMar>
+                  <w:top w:w="100.0" w:type="dxa"/>
+                  <w:left w:w="100.0" w:type="dxa"/>
+                  <w:bottom w:w="100.0" w:type="dxa"/>
+                  <w:right w:w="100.0" w:type="dxa"/>
+                </w:tcMar>
+                <w:vAlign w:val="top"/>
+              </w:tcPr>
+              <w:p>
+                <w:pPr>
+                  <w:keepNext w:val="0"/>
+                  <w:keepLines w:val="0"/>
+                  <w:pageBreakBefore w:val="0"/>
+                  <w:widowControl w:val="0"/>
+                  <w:pBdr>
+                    <w:top w:space="0" w:sz="0" w:val="nil"/>
+                    <w:left w:space="0" w:sz="0" w:val="nil"/>
+                    <w:bottom w:space="0" w:sz="0" w:val="nil"/>
+                    <w:right w:space="0" w:sz="0" w:val="nil"/>
+                    <w:between w:space="0" w:sz="0" w:val="nil"/>
+                  </w:pBdr>
+                  <w:shd w:fill="auto" w:val="clear"/>
+                  <w:spacing w:after="0" w:before="0" w:line="240" w:lineRule="auto"/>
+                  <w:ind w:left="0" w:right="0" w:firstLine="0"/>
+                  <w:jc w:val="center"/>
+                  <w:rPr/>
+                </w:pPr>
+                <w:r>
+                  <w:rPr>
+                    <w:rtl w:val="0"/>
+                  </w:rPr>
+                  <w:t xml:space="preserve">Malicious</w:t>
+                </w:r>
+              </w:p>
+            </w:tc>
+            <w:tc>
+              <w:tcPr>
+                <w:shd w:fill="auto" w:val="clear"/>
+                <w:tcMar>
+                  <w:top w:w="100.0" w:type="dxa"/>
+                  <w:left w:w="100.0" w:type="dxa"/>
+                  <w:bottom w:w="100.0" w:type="dxa"/>
+                  <w:right w:w="100.0" w:type="dxa"/>
+                </w:tcMar>
+                <w:vAlign w:val="top"/>
+              </w:tcPr>
+              <w:p>
+                <w:pPr>
+                  <w:keepNext w:val="0"/>
+                  <w:keepLines w:val="0"/>
+                  <w:pageBreakBefore w:val="0"/>
+                  <w:widowControl w:val="0"/>
+                  <w:pBdr>
+                    <w:top w:space="0" w:sz="0" w:val="nil"/>
+                    <w:left w:space="0" w:sz="0" w:val="nil"/>
+                    <w:bottom w:space="0" w:sz="0" w:val="nil"/>
+                    <w:right w:space="0" w:sz="0" w:val="nil"/>
+                    <w:between w:space="0" w:sz="0" w:val="nil"/>
+                  </w:pBdr>
+                  <w:shd w:fill="auto" w:val="clear"/>
+                  <w:spacing w:after="0" w:before="0" w:line="240" w:lineRule="auto"/>
+                  <w:ind w:left="0" w:right="0" w:firstLine="0"/>
+                  <w:jc w:val="left"/>
+                  <w:rPr/>
+                </w:pPr>
+                <w:r>
+                  <w:rPr>
+                    <w:rtl w:val="0"/>
+                  </w:rPr>
+                  <w:t xml:space="preserve">Degrading the Security Posture</w:t>
+                </w:r>
+              </w:p>
+            </w:tc>
+            <w:tc>
+              <w:tcPr>
+                <w:shd w:fill="auto" w:val="clear"/>
+                <w:tcMar>
+                  <w:top w:w="100.0" w:type="dxa"/>
+                  <w:left w:w="100.0" w:type="dxa"/>
+                  <w:bottom w:w="100.0" w:type="dxa"/>
+                  <w:right w:w="100.0" w:type="dxa"/>
+                </w:tcMar>
+                <w:vAlign w:val="top"/>
+              </w:tcPr>
+              <w:p>
+                <w:pPr>
+                  <w:keepNext w:val="0"/>
+                  <w:keepLines w:val="0"/>
+                  <w:pageBreakBefore w:val="0"/>
+                  <w:widowControl w:val="0"/>
+                  <w:pBdr>
+                    <w:top w:space="0" w:sz="0" w:val="nil"/>
+                    <w:left w:space="0" w:sz="0" w:val="nil"/>
+                    <w:bottom w:space="0" w:sz="0" w:val="nil"/>
+                    <w:right w:space="0" w:sz="0" w:val="nil"/>
+                    <w:between w:space="0" w:sz="0" w:val="nil"/>
+                  </w:pBdr>
+                  <w:shd w:fill="auto" w:val="clear"/>
+                  <w:spacing w:after="0" w:before="0" w:line="240" w:lineRule="auto"/>
+                  <w:ind w:left="0" w:right="0" w:firstLine="0"/>
+                  <w:jc w:val="left"/>
+                  <w:rPr/>
+                </w:pPr>
+                <w:r>
+                  <w:rPr>
+                    <w:rtl w:val="0"/>
+                  </w:rPr>
+                  <w:t xml:space="preserve">69</w:t>
+                </w:r>
+              </w:p>
+            </w:tc>
+            <w:tc>
+              <w:tcPr>
+                <w:shd w:fill="auto" w:val="clear"/>
+                <w:tcMar>
+                  <w:top w:w="100.0" w:type="dxa"/>
+                  <w:left w:w="100.0" w:type="dxa"/>
+                  <w:bottom w:w="100.0" w:type="dxa"/>
+                  <w:right w:w="100.0" w:type="dxa"/>
+                </w:tcMar>
+                <w:vAlign w:val="top"/>
+              </w:tcPr>
+              <w:p>
+                <w:pPr>
+                  <w:keepNext w:val="0"/>
+                  <w:keepLines w:val="0"/>
+                  <w:pageBreakBefore w:val="0"/>
+                  <w:widowControl w:val="0"/>
+                  <w:pBdr>
+                    <w:top w:space="0" w:sz="0" w:val="nil"/>
+                    <w:left w:space="0" w:sz="0" w:val="nil"/>
+                    <w:bottom w:space="0" w:sz="0" w:val="nil"/>
+                    <w:right w:space="0" w:sz="0" w:val="nil"/>
+                    <w:between w:space="0" w:sz="0" w:val="nil"/>
+                  </w:pBdr>
+                  <w:shd w:fill="auto" w:val="clear"/>
+                  <w:spacing w:after="0" w:before="0" w:line="240" w:lineRule="auto"/>
+                  <w:ind w:left="0" w:right="0" w:firstLine="0"/>
+                  <w:jc w:val="left"/>
+                  <w:rPr/>
+                </w:pPr>
+                <w:r>
+                  <w:rPr>
+                    <w:rtl w:val="0"/>
+                  </w:rPr>
+                  <w:t xml:space="preserve">2,809,972</w:t>
+                </w:r>
+              </w:p>
+            </w:tc>
+            <w:tc>
+              <w:tcPr>
+                <w:shd w:fill="auto" w:val="clear"/>
+                <w:tcMar>
+                  <w:top w:w="100.0" w:type="dxa"/>
+                  <w:left w:w="100.0" w:type="dxa"/>
+                  <w:bottom w:w="100.0" w:type="dxa"/>
+                  <w:right w:w="100.0" w:type="dxa"/>
+                </w:tcMar>
+                <w:vAlign w:val="top"/>
+              </w:tcPr>
+              <w:p>
+                <w:pPr>
+                  <w:keepNext w:val="0"/>
+                  <w:keepLines w:val="0"/>
+                  <w:pageBreakBefore w:val="0"/>
+                  <w:widowControl w:val="0"/>
+                  <w:pBdr>
+                    <w:top w:space="0" w:sz="0" w:val="nil"/>
+                    <w:left w:space="0" w:sz="0" w:val="nil"/>
+                    <w:bottom w:space="0" w:sz="0" w:val="nil"/>
+                    <w:right w:space="0" w:sz="0" w:val="nil"/>
+                    <w:between w:space="0" w:sz="0" w:val="nil"/>
+                  </w:pBdr>
+                  <w:shd w:fill="auto" w:val="clear"/>
+                  <w:spacing w:after="0" w:before="0" w:line="240" w:lineRule="auto"/>
+                  <w:ind w:left="0" w:right="0" w:firstLine="0"/>
+                  <w:jc w:val="left"/>
+                  <w:rPr/>
+                </w:pPr>
+                <w:r>
+                  <w:rPr>
+                    <w:rtl w:val="0"/>
+                  </w:rPr>
+                  <w:t xml:space="preserve">Results-Dynamic-Analysis-(Verified-behavior-with-manual-execution)</w:t>
+                  <w:br w:type="textWrapping"/>
+                  <w:br w:type="textWrapping"/>
+                  <w:t xml:space="preserve">&amp;</w:t>
+                  <w:br w:type="textWrapping"/>
+                  <w:br w:type="textWrapping"/>
+                  <w:t xml:space="preserve">Results-API-Analysis/NODE_TLS_REJECT_UNAUTHORIZED.xlsx</w:t>
+                </w:r>
+              </w:p>
+            </w:tc>
+          </w:tr>
+          <w:tr>
+            <w:trPr>
+              <w:cantSplit w:val="0"/>
+              <w:trHeight w:val="420" w:hRule="atLeast"/>
+              <w:tblHeader w:val="0"/>
+            </w:trPr>
+            <w:tc>
+              <w:tcPr>
+                <w:vMerge w:val="continue"/>
+                <w:shd w:fill="auto" w:val="clear"/>
+                <w:tcMar>
+                  <w:top w:w="100.0" w:type="dxa"/>
+                  <w:left w:w="100.0" w:type="dxa"/>
+                  <w:bottom w:w="100.0" w:type="dxa"/>
+                  <w:right w:w="100.0" w:type="dxa"/>
+                </w:tcMar>
+                <w:vAlign w:val="top"/>
+              </w:tcPr>
+              <w:p>
+                <w:pPr>
+                  <w:keepNext w:val="0"/>
+                  <w:keepLines w:val="0"/>
+                  <w:pageBreakBefore w:val="0"/>
+                  <w:widowControl w:val="0"/>
+                  <w:pBdr>
+                    <w:top w:space="0" w:sz="0" w:val="nil"/>
+                    <w:left w:space="0" w:sz="0" w:val="nil"/>
+                    <w:bottom w:space="0" w:sz="0" w:val="nil"/>
+                    <w:right w:space="0" w:sz="0" w:val="nil"/>
+                    <w:between w:space="0" w:sz="0" w:val="nil"/>
+                  </w:pBdr>
+                  <w:shd w:fill="auto" w:val="clear"/>
+                  <w:spacing w:after="0" w:before="0" w:line="240" w:lineRule="auto"/>
+                  <w:ind w:left="0" w:right="0" w:firstLine="0"/>
+                  <w:jc w:val="left"/>
+                  <w:rPr/>
+                </w:pPr>
+                <w:r>
+                  <w:rPr>
+                    <w:rtl w:val="0"/>
+                  </w:rPr>
+                </w:r>
+              </w:p>
+            </w:tc>
+            <w:tc>
+              <w:tcPr>
+                <w:shd w:fill="auto" w:val="clear"/>
+                <w:tcMar>
+                  <w:top w:w="100.0" w:type="dxa"/>
+                  <w:left w:w="100.0" w:type="dxa"/>
+                  <w:bottom w:w="100.0" w:type="dxa"/>
+                  <w:right w:w="100.0" w:type="dxa"/>
+                </w:tcMar>
+                <w:vAlign w:val="top"/>
+              </w:tcPr>
+              <w:p>
+                <w:pPr>
+                  <w:keepNext w:val="0"/>
+                  <w:keepLines w:val="0"/>
+                  <w:pageBreakBefore w:val="0"/>
+                  <w:widowControl w:val="0"/>
+                  <w:pBdr>
+                    <w:top w:space="0" w:sz="0" w:val="nil"/>
+                    <w:left w:space="0" w:sz="0" w:val="nil"/>
+                    <w:bottom w:space="0" w:sz="0" w:val="nil"/>
+                    <w:right w:space="0" w:sz="0" w:val="nil"/>
+                    <w:between w:space="0" w:sz="0" w:val="nil"/>
+                  </w:pBdr>
+                  <w:shd w:fill="auto" w:val="clear"/>
+                  <w:spacing w:after="0" w:before="0" w:line="240" w:lineRule="auto"/>
+                  <w:ind w:left="0" w:right="0" w:firstLine="0"/>
+                  <w:jc w:val="left"/>
+                  <w:rPr/>
+                </w:pPr>
+                <w:r>
+                  <w:rPr>
+                    <w:rtl w:val="0"/>
+                  </w:rPr>
+                  <w:t xml:space="preserve">Critical File Access</w:t>
+                </w:r>
+              </w:p>
+            </w:tc>
+            <w:tc>
+              <w:tcPr>
+                <w:shd w:fill="auto" w:val="clear"/>
+                <w:tcMar>
+                  <w:top w:w="100.0" w:type="dxa"/>
+                  <w:left w:w="100.0" w:type="dxa"/>
+                  <w:bottom w:w="100.0" w:type="dxa"/>
+                  <w:right w:w="100.0" w:type="dxa"/>
+                </w:tcMar>
+                <w:vAlign w:val="top"/>
+              </w:tcPr>
+              <w:p>
+                <w:pPr>
+                  <w:keepNext w:val="0"/>
+                  <w:keepLines w:val="0"/>
+                  <w:pageBreakBefore w:val="0"/>
+                  <w:widowControl w:val="0"/>
+                  <w:pBdr>
+                    <w:top w:space="0" w:sz="0" w:val="nil"/>
+                    <w:left w:space="0" w:sz="0" w:val="nil"/>
+                    <w:bottom w:space="0" w:sz="0" w:val="nil"/>
+                    <w:right w:space="0" w:sz="0" w:val="nil"/>
+                    <w:between w:space="0" w:sz="0" w:val="nil"/>
+                  </w:pBdr>
+                  <w:shd w:fill="auto" w:val="clear"/>
+                  <w:spacing w:after="0" w:before="0" w:line="240" w:lineRule="auto"/>
+                  <w:ind w:left="0" w:right="0" w:firstLine="0"/>
+                  <w:jc w:val="left"/>
+                  <w:rPr/>
+                </w:pPr>
+                <w:r>
+                  <w:rPr>
+                    <w:rtl w:val="0"/>
+                  </w:rPr>
+                  <w:t xml:space="preserve">14</w:t>
+                </w:r>
+              </w:p>
+            </w:tc>
+            <w:tc>
+              <w:tcPr>
+                <w:shd w:fill="auto" w:val="clear"/>
+                <w:tcMar>
+                  <w:top w:w="100.0" w:type="dxa"/>
+                  <w:left w:w="100.0" w:type="dxa"/>
+                  <w:bottom w:w="100.0" w:type="dxa"/>
+                  <w:right w:w="100.0" w:type="dxa"/>
+                </w:tcMar>
+                <w:vAlign w:val="top"/>
+              </w:tcPr>
+              <w:p>
+                <w:pPr>
+                  <w:keepNext w:val="0"/>
+                  <w:keepLines w:val="0"/>
+                  <w:pageBreakBefore w:val="0"/>
+                  <w:widowControl w:val="0"/>
+                  <w:pBdr>
+                    <w:top w:space="0" w:sz="0" w:val="nil"/>
+                    <w:left w:space="0" w:sz="0" w:val="nil"/>
+                    <w:bottom w:space="0" w:sz="0" w:val="nil"/>
+                    <w:right w:space="0" w:sz="0" w:val="nil"/>
+                    <w:between w:space="0" w:sz="0" w:val="nil"/>
+                  </w:pBdr>
+                  <w:shd w:fill="auto" w:val="clear"/>
+                  <w:spacing w:after="0" w:before="0" w:line="240" w:lineRule="auto"/>
+                  <w:ind w:left="0" w:right="0" w:firstLine="0"/>
+                  <w:jc w:val="left"/>
+                  <w:rPr/>
+                </w:pPr>
+                <w:r>
+                  <w:rPr>
+                    <w:rtl w:val="0"/>
+                  </w:rPr>
+                  <w:t xml:space="preserve">1,564,468</w:t>
+                </w:r>
+              </w:p>
+            </w:tc>
+            <w:tc>
+              <w:tcPr>
+                <w:shd w:fill="auto" w:val="clear"/>
+                <w:tcMar>
+                  <w:top w:w="100.0" w:type="dxa"/>
+                  <w:left w:w="100.0" w:type="dxa"/>
+                  <w:bottom w:w="100.0" w:type="dxa"/>
+                  <w:right w:w="100.0" w:type="dxa"/>
+                </w:tcMar>
+                <w:vAlign w:val="top"/>
+              </w:tcPr>
+              <w:p>
+                <w:pPr>
+                  <w:keepNext w:val="0"/>
+                  <w:keepLines w:val="0"/>
+                  <w:pageBreakBefore w:val="0"/>
+                  <w:widowControl w:val="0"/>
+                  <w:pBdr>
+                    <w:top w:space="0" w:sz="0" w:val="nil"/>
+                    <w:left w:space="0" w:sz="0" w:val="nil"/>
+                    <w:bottom w:space="0" w:sz="0" w:val="nil"/>
+                    <w:right w:space="0" w:sz="0" w:val="nil"/>
+                    <w:between w:space="0" w:sz="0" w:val="nil"/>
+                  </w:pBdr>
+                  <w:shd w:fill="auto" w:val="clear"/>
+                  <w:spacing w:after="0" w:before="0" w:line="240" w:lineRule="auto"/>
+                  <w:ind w:left="0" w:right="0" w:firstLine="0"/>
+                  <w:jc w:val="left"/>
+                  <w:rPr/>
+                </w:pPr>
+                <w:r>
+                  <w:rPr>
+                    <w:rtl w:val="0"/>
+                  </w:rPr>
+                  <w:t xml:space="preserve">Results-API-Analysis/suspicious_extensions_critical_file_access.xlsx</w:t>
+                </w:r>
+              </w:p>
+            </w:tc>
+          </w:tr>
+          <w:tr>
+            <w:trPr>
+              <w:cantSplit w:val="0"/>
+              <w:trHeight w:val="420" w:hRule="atLeast"/>
+              <w:tblHeader w:val="0"/>
+            </w:trPr>
+            <w:tc>
+              <w:tcPr>
+                <w:vMerge w:val="continue"/>
+                <w:shd w:fill="auto" w:val="clear"/>
+                <w:tcMar>
+                  <w:top w:w="100.0" w:type="dxa"/>
+                  <w:left w:w="100.0" w:type="dxa"/>
+                  <w:bottom w:w="100.0" w:type="dxa"/>
+                  <w:right w:w="100.0" w:type="dxa"/>
+                </w:tcMar>
+                <w:vAlign w:val="top"/>
+              </w:tcPr>
+              <w:p>
+                <w:pPr>
+                  <w:keepNext w:val="0"/>
+                  <w:keepLines w:val="0"/>
+                  <w:pageBreakBefore w:val="0"/>
+                  <w:widowControl w:val="0"/>
+                  <w:pBdr>
+                    <w:top w:space="0" w:sz="0" w:val="nil"/>
+                    <w:left w:space="0" w:sz="0" w:val="nil"/>
+                    <w:bottom w:space="0" w:sz="0" w:val="nil"/>
+                    <w:right w:space="0" w:sz="0" w:val="nil"/>
+                    <w:between w:space="0" w:sz="0" w:val="nil"/>
+                  </w:pBdr>
+                  <w:shd w:fill="auto" w:val="clear"/>
+                  <w:spacing w:after="0" w:before="0" w:line="240" w:lineRule="auto"/>
+                  <w:ind w:left="0" w:right="0" w:firstLine="0"/>
+                  <w:jc w:val="left"/>
+                  <w:rPr/>
+                </w:pPr>
+                <w:r>
+                  <w:rPr>
+                    <w:rtl w:val="0"/>
+                  </w:rPr>
+                </w:r>
+              </w:p>
+            </w:tc>
+            <w:tc>
+              <w:tcPr>
+                <w:shd w:fill="auto" w:val="clear"/>
+                <w:tcMar>
+                  <w:top w:w="100.0" w:type="dxa"/>
+                  <w:left w:w="100.0" w:type="dxa"/>
+                  <w:bottom w:w="100.0" w:type="dxa"/>
+                  <w:right w:w="100.0" w:type="dxa"/>
+                </w:tcMar>
+                <w:vAlign w:val="top"/>
+              </w:tcPr>
+              <w:p>
+                <w:pPr>
+                  <w:keepNext w:val="0"/>
+                  <w:keepLines w:val="0"/>
+                  <w:pageBreakBefore w:val="0"/>
+                  <w:widowControl w:val="0"/>
+                  <w:pBdr>
+                    <w:top w:space="0" w:sz="0" w:val="nil"/>
+                    <w:left w:space="0" w:sz="0" w:val="nil"/>
+                    <w:bottom w:space="0" w:sz="0" w:val="nil"/>
+                    <w:right w:space="0" w:sz="0" w:val="nil"/>
+                    <w:between w:space="0" w:sz="0" w:val="nil"/>
+                  </w:pBdr>
+                  <w:shd w:fill="auto" w:val="clear"/>
+                  <w:spacing w:after="0" w:before="0" w:line="240" w:lineRule="auto"/>
+                  <w:ind w:left="0" w:right="0" w:firstLine="0"/>
+                  <w:jc w:val="left"/>
+                  <w:rPr/>
+                </w:pPr>
+                <w:r>
+                  <w:rPr>
+                    <w:rtl w:val="0"/>
+                  </w:rPr>
+                  <w:t xml:space="preserve">VT &gt;= 4 Extensions</w:t>
+                </w:r>
+              </w:p>
+            </w:tc>
+            <w:tc>
+              <w:tcPr>
+                <w:shd w:fill="auto" w:val="clear"/>
+                <w:tcMar>
+                  <w:top w:w="100.0" w:type="dxa"/>
+                  <w:left w:w="100.0" w:type="dxa"/>
+                  <w:bottom w:w="100.0" w:type="dxa"/>
+                  <w:right w:w="100.0" w:type="dxa"/>
+                </w:tcMar>
+                <w:vAlign w:val="top"/>
+              </w:tcPr>
+              <w:p>
+                <w:pPr>
+                  <w:keepNext w:val="0"/>
+                  <w:keepLines w:val="0"/>
+                  <w:pageBreakBefore w:val="0"/>
+                  <w:widowControl w:val="0"/>
+                  <w:pBdr>
+                    <w:top w:space="0" w:sz="0" w:val="nil"/>
+                    <w:left w:space="0" w:sz="0" w:val="nil"/>
+                    <w:bottom w:space="0" w:sz="0" w:val="nil"/>
+                    <w:right w:space="0" w:sz="0" w:val="nil"/>
+                    <w:between w:space="0" w:sz="0" w:val="nil"/>
+                  </w:pBdr>
+                  <w:shd w:fill="auto" w:val="clear"/>
+                  <w:spacing w:after="0" w:before="0" w:line="240" w:lineRule="auto"/>
+                  <w:ind w:left="0" w:right="0" w:firstLine="0"/>
+                  <w:jc w:val="left"/>
+                  <w:rPr/>
+                </w:pPr>
+                <w:r>
+                  <w:rPr>
+                    <w:rtl w:val="0"/>
+                  </w:rPr>
+                  <w:t xml:space="preserve">26</w:t>
+                </w:r>
+              </w:p>
+            </w:tc>
+            <w:tc>
+              <w:tcPr>
+                <w:shd w:fill="auto" w:val="clear"/>
+                <w:tcMar>
+                  <w:top w:w="100.0" w:type="dxa"/>
+                  <w:left w:w="100.0" w:type="dxa"/>
+                  <w:bottom w:w="100.0" w:type="dxa"/>
+                  <w:right w:w="100.0" w:type="dxa"/>
+                </w:tcMar>
+                <w:vAlign w:val="top"/>
+              </w:tcPr>
+              <w:p>
+                <w:pPr>
+                  <w:keepNext w:val="0"/>
+                  <w:keepLines w:val="0"/>
+                  <w:pageBreakBefore w:val="0"/>
+                  <w:widowControl w:val="0"/>
+                  <w:pBdr>
+                    <w:top w:space="0" w:sz="0" w:val="nil"/>
+                    <w:left w:space="0" w:sz="0" w:val="nil"/>
+                    <w:bottom w:space="0" w:sz="0" w:val="nil"/>
+                    <w:right w:space="0" w:sz="0" w:val="nil"/>
+                    <w:between w:space="0" w:sz="0" w:val="nil"/>
+                  </w:pBdr>
+                  <w:shd w:fill="auto" w:val="clear"/>
+                  <w:spacing w:after="0" w:before="0" w:line="240" w:lineRule="auto"/>
+                  <w:ind w:left="0" w:right="0" w:firstLine="0"/>
+                  <w:jc w:val="left"/>
+                  <w:rPr/>
+                </w:pPr>
+                <w:r>
+                  <w:rPr>
+                    <w:rtl w:val="0"/>
+                  </w:rPr>
+                  <w:t xml:space="preserve">385,408</w:t>
+                </w:r>
+              </w:p>
+            </w:tc>
+            <w:tc>
+              <w:tcPr>
+                <w:shd w:fill="auto" w:val="clear"/>
+                <w:tcMar>
+                  <w:top w:w="100.0" w:type="dxa"/>
+                  <w:left w:w="100.0" w:type="dxa"/>
+                  <w:bottom w:w="100.0" w:type="dxa"/>
+                  <w:right w:w="100.0" w:type="dxa"/>
+                </w:tcMar>
+                <w:vAlign w:val="top"/>
+              </w:tcPr>
+              <w:p>
+                <w:pPr>
+                  <w:keepNext w:val="0"/>
+                  <w:keepLines w:val="0"/>
+                  <w:pageBreakBefore w:val="0"/>
+                  <w:widowControl w:val="0"/>
+                  <w:pBdr>
+                    <w:top w:space="0" w:sz="0" w:val="nil"/>
+                    <w:left w:space="0" w:sz="0" w:val="nil"/>
+                    <w:bottom w:space="0" w:sz="0" w:val="nil"/>
+                    <w:right w:space="0" w:sz="0" w:val="nil"/>
+                    <w:between w:space="0" w:sz="0" w:val="nil"/>
+                  </w:pBdr>
+                  <w:shd w:fill="auto" w:val="clear"/>
+                  <w:spacing w:after="0" w:before="0" w:line="240" w:lineRule="auto"/>
+                  <w:ind w:left="0" w:right="0" w:firstLine="0"/>
+                  <w:jc w:val="left"/>
+                  <w:rPr/>
+                </w:pPr>
+                <w:r>
+                  <w:rPr>
+                    <w:rtl w:val="0"/>
+                  </w:rPr>
+                  <w:t xml:space="preserve">Results-VirusTotal-Analysis/vt_analysis_filtered.xlsx</w:t>
+                </w:r>
+              </w:p>
+            </w:tc>
+          </w:tr>
+          <w:tr>
+            <w:trPr>
+              <w:cantSplit w:val="0"/>
+              <w:trHeight w:val="420" w:hRule="atLeast"/>
+              <w:tblHeader w:val="0"/>
+            </w:trPr>
+            <w:tc>
+              <w:tcPr>
+                <w:vMerge w:val="continue"/>
+                <w:shd w:fill="auto" w:val="clear"/>
+                <w:tcMar>
+                  <w:top w:w="100.0" w:type="dxa"/>
+                  <w:left w:w="100.0" w:type="dxa"/>
+                  <w:bottom w:w="100.0" w:type="dxa"/>
+                  <w:right w:w="100.0" w:type="dxa"/>
+                </w:tcMar>
+                <w:vAlign w:val="top"/>
+              </w:tcPr>
+              <w:p>
+                <w:pPr>
+                  <w:keepNext w:val="0"/>
+                  <w:keepLines w:val="0"/>
+                  <w:pageBreakBefore w:val="0"/>
+                  <w:widowControl w:val="0"/>
+                  <w:pBdr>
+                    <w:top w:space="0" w:sz="0" w:val="nil"/>
+                    <w:left w:space="0" w:sz="0" w:val="nil"/>
+                    <w:bottom w:space="0" w:sz="0" w:val="nil"/>
+                    <w:right w:space="0" w:sz="0" w:val="nil"/>
+                    <w:between w:space="0" w:sz="0" w:val="nil"/>
+                  </w:pBdr>
+                  <w:shd w:fill="auto" w:val="clear"/>
+                  <w:spacing w:after="0" w:before="0" w:line="240" w:lineRule="auto"/>
+                  <w:ind w:left="0" w:right="0" w:firstLine="0"/>
+                  <w:jc w:val="left"/>
+                  <w:rPr/>
+                </w:pPr>
+                <w:r>
+                  <w:rPr>
+                    <w:rtl w:val="0"/>
+                  </w:rPr>
+                </w:r>
+              </w:p>
+            </w:tc>
+            <w:tc>
+              <w:tcPr>
+                <w:shd w:fill="auto" w:val="clear"/>
+                <w:tcMar>
+                  <w:top w:w="100.0" w:type="dxa"/>
+                  <w:left w:w="100.0" w:type="dxa"/>
+                  <w:bottom w:w="100.0" w:type="dxa"/>
+                  <w:right w:w="100.0" w:type="dxa"/>
+                </w:tcMar>
+                <w:vAlign w:val="top"/>
+              </w:tcPr>
+              <w:p>
+                <w:pPr>
+                  <w:keepNext w:val="0"/>
+                  <w:keepLines w:val="0"/>
+                  <w:pageBreakBefore w:val="0"/>
+                  <w:widowControl w:val="0"/>
+                  <w:pBdr>
+                    <w:top w:space="0" w:sz="0" w:val="nil"/>
+                    <w:left w:space="0" w:sz="0" w:val="nil"/>
+                    <w:bottom w:space="0" w:sz="0" w:val="nil"/>
+                    <w:right w:space="0" w:sz="0" w:val="nil"/>
+                    <w:between w:space="0" w:sz="0" w:val="nil"/>
+                  </w:pBdr>
+                  <w:shd w:fill="auto" w:val="clear"/>
+                  <w:spacing w:after="0" w:before="0" w:line="240" w:lineRule="auto"/>
+                  <w:ind w:left="0" w:right="0" w:firstLine="0"/>
+                  <w:jc w:val="left"/>
+                  <w:rPr/>
+                </w:pPr>
+                <w:r>
+                  <w:rPr>
+                    <w:rtl w:val="0"/>
+                  </w:rPr>
+                  <w:t xml:space="preserve">VT &gt;= 4 Network Requests</w:t>
+                </w:r>
+              </w:p>
+            </w:tc>
+            <w:tc>
+              <w:tcPr>
+                <w:shd w:fill="auto" w:val="clear"/>
+                <w:tcMar>
+                  <w:top w:w="100.0" w:type="dxa"/>
+                  <w:left w:w="100.0" w:type="dxa"/>
+                  <w:bottom w:w="100.0" w:type="dxa"/>
+                  <w:right w:w="100.0" w:type="dxa"/>
+                </w:tcMar>
+                <w:vAlign w:val="top"/>
+              </w:tcPr>
+              <w:p>
+                <w:pPr>
+                  <w:keepNext w:val="0"/>
+                  <w:keepLines w:val="0"/>
+                  <w:pageBreakBefore w:val="0"/>
+                  <w:widowControl w:val="0"/>
+                  <w:pBdr>
+                    <w:top w:space="0" w:sz="0" w:val="nil"/>
+                    <w:left w:space="0" w:sz="0" w:val="nil"/>
+                    <w:bottom w:space="0" w:sz="0" w:val="nil"/>
+                    <w:right w:space="0" w:sz="0" w:val="nil"/>
+                    <w:between w:space="0" w:sz="0" w:val="nil"/>
+                  </w:pBdr>
+                  <w:shd w:fill="auto" w:val="clear"/>
+                  <w:spacing w:after="0" w:before="0" w:line="240" w:lineRule="auto"/>
+                  <w:ind w:left="0" w:right="0" w:firstLine="0"/>
+                  <w:jc w:val="left"/>
+                  <w:rPr/>
+                </w:pPr>
+                <w:r>
+                  <w:rPr>
+                    <w:rtl w:val="0"/>
+                  </w:rPr>
+                  <w:t xml:space="preserve">8</w:t>
+                </w:r>
+              </w:p>
+            </w:tc>
+            <w:tc>
+              <w:tcPr>
+                <w:shd w:fill="auto" w:val="clear"/>
+                <w:tcMar>
+                  <w:top w:w="100.0" w:type="dxa"/>
+                  <w:left w:w="100.0" w:type="dxa"/>
+                  <w:bottom w:w="100.0" w:type="dxa"/>
+                  <w:right w:w="100.0" w:type="dxa"/>
+                </w:tcMar>
+                <w:vAlign w:val="top"/>
+              </w:tcPr>
+              <w:p>
+                <w:pPr>
+                  <w:keepNext w:val="0"/>
+                  <w:keepLines w:val="0"/>
+                  <w:pageBreakBefore w:val="0"/>
+                  <w:widowControl w:val="0"/>
+                  <w:pBdr>
+                    <w:top w:space="0" w:sz="0" w:val="nil"/>
+                    <w:left w:space="0" w:sz="0" w:val="nil"/>
+                    <w:bottom w:space="0" w:sz="0" w:val="nil"/>
+                    <w:right w:space="0" w:sz="0" w:val="nil"/>
+                    <w:between w:space="0" w:sz="0" w:val="nil"/>
+                  </w:pBdr>
+                  <w:shd w:fill="auto" w:val="clear"/>
+                  <w:spacing w:after="0" w:before="0" w:line="240" w:lineRule="auto"/>
+                  <w:ind w:left="0" w:right="0" w:firstLine="0"/>
+                  <w:jc w:val="left"/>
+                  <w:rPr/>
+                </w:pPr>
+                <w:r>
+                  <w:rPr>
+                    <w:rtl w:val="0"/>
+                  </w:rPr>
+                  <w:t xml:space="preserve">6,239</w:t>
+                </w:r>
+              </w:p>
+            </w:tc>
+            <w:tc>
+              <w:tcPr>
+                <w:shd w:fill="auto" w:val="clear"/>
+                <w:tcMar>
+                  <w:top w:w="100.0" w:type="dxa"/>
+                  <w:left w:w="100.0" w:type="dxa"/>
+                  <w:bottom w:w="100.0" w:type="dxa"/>
+                  <w:right w:w="100.0" w:type="dxa"/>
+                </w:tcMar>
+                <w:vAlign w:val="top"/>
+              </w:tcPr>
+              <w:p>
+                <w:pPr>
+                  <w:keepNext w:val="0"/>
+                  <w:keepLines w:val="0"/>
+                  <w:pageBreakBefore w:val="0"/>
+                  <w:widowControl w:val="0"/>
+                  <w:pBdr>
+                    <w:top w:space="0" w:sz="0" w:val="nil"/>
+                    <w:left w:space="0" w:sz="0" w:val="nil"/>
+                    <w:bottom w:space="0" w:sz="0" w:val="nil"/>
+                    <w:right w:space="0" w:sz="0" w:val="nil"/>
+                    <w:between w:space="0" w:sz="0" w:val="nil"/>
+                  </w:pBdr>
+                  <w:shd w:fill="auto" w:val="clear"/>
+                  <w:spacing w:after="0" w:before="0" w:line="240" w:lineRule="auto"/>
+                  <w:ind w:left="0" w:right="0" w:firstLine="0"/>
+                  <w:jc w:val="left"/>
+                  <w:rPr/>
+                </w:pPr>
+                <w:r>
+                  <w:rPr>
+                    <w:rtl w:val="0"/>
+                  </w:rPr>
+                  <w:t xml:space="preserve">Results-VirusTotal-Analysis/VT-DNS-Check</w:t>
+                </w:r>
+              </w:p>
+            </w:tc>
+          </w:tr>
+          <w:tr>
+            <w:trPr>
+              <w:cantSplit w:val="0"/>
+              <w:trHeight w:val="420" w:hRule="atLeast"/>
+              <w:tblHeader w:val="0"/>
+            </w:trPr>
+            <w:tc>
+              <w:tcPr>
+                <w:vMerge w:val="continue"/>
+                <w:shd w:fill="auto" w:val="clear"/>
+                <w:tcMar>
+                  <w:top w:w="100.0" w:type="dxa"/>
+                  <w:left w:w="100.0" w:type="dxa"/>
+                  <w:bottom w:w="100.0" w:type="dxa"/>
+                  <w:right w:w="100.0" w:type="dxa"/>
+                </w:tcMar>
+                <w:vAlign w:val="top"/>
+              </w:tcPr>
+              <w:p>
+                <w:pPr>
+                  <w:keepNext w:val="0"/>
+                  <w:keepLines w:val="0"/>
+                  <w:pageBreakBefore w:val="0"/>
+                  <w:widowControl w:val="0"/>
+                  <w:pBdr>
+                    <w:top w:space="0" w:sz="0" w:val="nil"/>
+                    <w:left w:space="0" w:sz="0" w:val="nil"/>
+                    <w:bottom w:space="0" w:sz="0" w:val="nil"/>
+                    <w:right w:space="0" w:sz="0" w:val="nil"/>
+                    <w:between w:space="0" w:sz="0" w:val="nil"/>
+                  </w:pBdr>
+                  <w:shd w:fill="auto" w:val="clear"/>
+                  <w:spacing w:after="0" w:before="0" w:line="240" w:lineRule="auto"/>
+                  <w:ind w:left="0" w:right="0" w:firstLine="0"/>
+                  <w:jc w:val="left"/>
+                  <w:rPr/>
+                </w:pPr>
+                <w:r>
+                  <w:rPr>
+                    <w:rtl w:val="0"/>
+                  </w:rPr>
+                </w:r>
+              </w:p>
+            </w:tc>
+            <w:tc>
+              <w:tcPr>
+                <w:shd w:fill="auto" w:val="clear"/>
+                <w:tcMar>
+                  <w:top w:w="100.0" w:type="dxa"/>
+                  <w:left w:w="100.0" w:type="dxa"/>
+                  <w:bottom w:w="100.0" w:type="dxa"/>
+                  <w:right w:w="100.0" w:type="dxa"/>
+                </w:tcMar>
+                <w:vAlign w:val="top"/>
+              </w:tcPr>
+              <w:p>
+                <w:pPr>
+                  <w:keepNext w:val="0"/>
+                  <w:keepLines w:val="0"/>
+                  <w:pageBreakBefore w:val="0"/>
+                  <w:widowControl w:val="0"/>
+                  <w:pBdr>
+                    <w:top w:space="0" w:sz="0" w:val="nil"/>
+                    <w:left w:space="0" w:sz="0" w:val="nil"/>
+                    <w:bottom w:space="0" w:sz="0" w:val="nil"/>
+                    <w:right w:space="0" w:sz="0" w:val="nil"/>
+                    <w:between w:space="0" w:sz="0" w:val="nil"/>
+                  </w:pBdr>
+                  <w:shd w:fill="auto" w:val="clear"/>
+                  <w:spacing w:after="0" w:before="0" w:line="240" w:lineRule="auto"/>
+                  <w:ind w:left="0" w:right="0" w:firstLine="0"/>
+                  <w:jc w:val="left"/>
+                  <w:rPr/>
+                </w:pPr>
+                <w:r>
+                  <w:rPr>
+                    <w:rtl w:val="0"/>
+                  </w:rPr>
+                  <w:t xml:space="preserve">Market Misuse</w:t>
+                </w:r>
+              </w:p>
+            </w:tc>
+            <w:tc>
+              <w:tcPr>
+                <w:shd w:fill="auto" w:val="clear"/>
+                <w:tcMar>
+                  <w:top w:w="100.0" w:type="dxa"/>
+                  <w:left w:w="100.0" w:type="dxa"/>
+                  <w:bottom w:w="100.0" w:type="dxa"/>
+                  <w:right w:w="100.0" w:type="dxa"/>
+                </w:tcMar>
+                <w:vAlign w:val="top"/>
+              </w:tcPr>
+              <w:p>
+                <w:pPr>
+                  <w:keepNext w:val="0"/>
+                  <w:keepLines w:val="0"/>
+                  <w:pageBreakBefore w:val="0"/>
+                  <w:widowControl w:val="0"/>
+                  <w:pBdr>
+                    <w:top w:space="0" w:sz="0" w:val="nil"/>
+                    <w:left w:space="0" w:sz="0" w:val="nil"/>
+                    <w:bottom w:space="0" w:sz="0" w:val="nil"/>
+                    <w:right w:space="0" w:sz="0" w:val="nil"/>
+                    <w:between w:space="0" w:sz="0" w:val="nil"/>
+                  </w:pBdr>
+                  <w:shd w:fill="auto" w:val="clear"/>
+                  <w:spacing w:after="0" w:before="0" w:line="240" w:lineRule="auto"/>
+                  <w:ind w:left="0" w:right="0" w:firstLine="0"/>
+                  <w:jc w:val="left"/>
+                  <w:rPr/>
+                </w:pPr>
+                <w:r>
+                  <w:rPr>
+                    <w:rtl w:val="0"/>
+                  </w:rPr>
+                  <w:t xml:space="preserve">42</w:t>
+                </w:r>
+              </w:p>
+            </w:tc>
+            <w:tc>
+              <w:tcPr>
+                <w:shd w:fill="auto" w:val="clear"/>
+                <w:tcMar>
+                  <w:top w:w="100.0" w:type="dxa"/>
+                  <w:left w:w="100.0" w:type="dxa"/>
+                  <w:bottom w:w="100.0" w:type="dxa"/>
+                  <w:right w:w="100.0" w:type="dxa"/>
+                </w:tcMar>
+                <w:vAlign w:val="top"/>
+              </w:tcPr>
+              <w:p>
+                <w:pPr>
+                  <w:keepNext w:val="0"/>
+                  <w:keepLines w:val="0"/>
+                  <w:pageBreakBefore w:val="0"/>
+                  <w:widowControl w:val="0"/>
+                  <w:pBdr>
+                    <w:top w:space="0" w:sz="0" w:val="nil"/>
+                    <w:left w:space="0" w:sz="0" w:val="nil"/>
+                    <w:bottom w:space="0" w:sz="0" w:val="nil"/>
+                    <w:right w:space="0" w:sz="0" w:val="nil"/>
+                    <w:between w:space="0" w:sz="0" w:val="nil"/>
+                  </w:pBdr>
+                  <w:shd w:fill="auto" w:val="clear"/>
+                  <w:spacing w:after="0" w:before="0" w:line="240" w:lineRule="auto"/>
+                  <w:ind w:left="0" w:right="0" w:firstLine="0"/>
+                  <w:jc w:val="left"/>
+                  <w:rPr/>
+                </w:pPr>
+                <w:r>
+                  <w:rPr>
+                    <w:rtl w:val="0"/>
+                  </w:rPr>
+                  <w:t xml:space="preserve">254,232</w:t>
+                </w:r>
+              </w:p>
+            </w:tc>
+            <w:tc>
+              <w:tcPr>
+                <w:shd w:fill="auto" w:val="clear"/>
+                <w:tcMar>
+                  <w:top w:w="100.0" w:type="dxa"/>
+                  <w:left w:w="100.0" w:type="dxa"/>
+                  <w:bottom w:w="100.0" w:type="dxa"/>
+                  <w:right w:w="100.0" w:type="dxa"/>
+                </w:tcMar>
+                <w:vAlign w:val="top"/>
+              </w:tcPr>
+              <w:p>
+                <w:pPr>
+                  <w:widowControl w:val="0"/>
+                  <w:spacing w:line="240" w:lineRule="auto"/>
+                  <w:rPr/>
+                </w:pPr>
+                <w:r>
+                  <w:rPr>
+                    <w:rtl w:val="0"/>
+                  </w:rPr>
+                  <w:t xml:space="preserve">Results-Dynamic-Analysis-(Verified-behavior-with-manual-execution)</w:t>
+                </w:r>
+              </w:p>
+            </w:tc>
+          </w:tr>
+          <w:tr>
+            <w:trPr>
+              <w:cantSplit w:val="0"/>
+              <w:trHeight w:val="420" w:hRule="atLeast"/>
+              <w:tblHeader w:val="0"/>
+            </w:trPr>
+            <w:tc>
+              <w:tcPr>
+                <w:vMerge w:val="continue"/>
+                <w:shd w:fill="auto" w:val="clear"/>
+                <w:tcMar>
+                  <w:top w:w="100.0" w:type="dxa"/>
+                  <w:left w:w="100.0" w:type="dxa"/>
+                  <w:bottom w:w="100.0" w:type="dxa"/>
+                  <w:right w:w="100.0" w:type="dxa"/>
+                </w:tcMar>
+                <w:vAlign w:val="top"/>
+              </w:tcPr>
+              <w:p>
+                <w:pPr>
+                  <w:keepNext w:val="0"/>
+                  <w:keepLines w:val="0"/>
+                  <w:pageBreakBefore w:val="0"/>
+                  <w:widowControl w:val="0"/>
+                  <w:pBdr>
+                    <w:top w:space="0" w:sz="0" w:val="nil"/>
+                    <w:left w:space="0" w:sz="0" w:val="nil"/>
+                    <w:bottom w:space="0" w:sz="0" w:val="nil"/>
+                    <w:right w:space="0" w:sz="0" w:val="nil"/>
+                    <w:between w:space="0" w:sz="0" w:val="nil"/>
+                  </w:pBdr>
+                  <w:shd w:fill="auto" w:val="clear"/>
+                  <w:spacing w:after="0" w:before="0" w:line="240" w:lineRule="auto"/>
+                  <w:ind w:left="0" w:right="0" w:firstLine="0"/>
+                  <w:jc w:val="left"/>
+                  <w:rPr/>
+                </w:pPr>
+                <w:r>
+                  <w:rPr>
+                    <w:rtl w:val="0"/>
+                  </w:rPr>
+                </w:r>
+              </w:p>
+            </w:tc>
+            <w:tc>
+              <w:tcPr>
+                <w:shd w:fill="auto" w:val="clear"/>
+                <w:tcMar>
+                  <w:top w:w="100.0" w:type="dxa"/>
+                  <w:left w:w="100.0" w:type="dxa"/>
+                  <w:bottom w:w="100.0" w:type="dxa"/>
+                  <w:right w:w="100.0" w:type="dxa"/>
+                </w:tcMar>
+                <w:vAlign w:val="top"/>
+              </w:tcPr>
+              <w:p>
+                <w:pPr>
+                  <w:keepNext w:val="0"/>
+                  <w:keepLines w:val="0"/>
+                  <w:pageBreakBefore w:val="0"/>
+                  <w:widowControl w:val="0"/>
+                  <w:pBdr>
+                    <w:top w:space="0" w:sz="0" w:val="nil"/>
+                    <w:left w:space="0" w:sz="0" w:val="nil"/>
+                    <w:bottom w:space="0" w:sz="0" w:val="nil"/>
+                    <w:right w:space="0" w:sz="0" w:val="nil"/>
+                    <w:between w:space="0" w:sz="0" w:val="nil"/>
+                  </w:pBdr>
+                  <w:shd w:fill="auto" w:val="clear"/>
+                  <w:spacing w:after="0" w:before="0" w:line="240" w:lineRule="auto"/>
+                  <w:ind w:left="0" w:right="0" w:firstLine="0"/>
+                  <w:jc w:val="left"/>
+                  <w:rPr/>
+                </w:pPr>
+                <w:r>
+                  <w:rPr>
+                    <w:rtl w:val="0"/>
+                  </w:rPr>
+                  <w:t xml:space="preserve">Concealed Operations</w:t>
+                </w:r>
+              </w:p>
+            </w:tc>
+            <w:tc>
+              <w:tcPr>
+                <w:shd w:fill="auto" w:val="clear"/>
+                <w:tcMar>
+                  <w:top w:w="100.0" w:type="dxa"/>
+                  <w:left w:w="100.0" w:type="dxa"/>
+                  <w:bottom w:w="100.0" w:type="dxa"/>
+                  <w:right w:w="100.0" w:type="dxa"/>
+                </w:tcMar>
+                <w:vAlign w:val="top"/>
+              </w:tcPr>
+              <w:p>
+                <w:pPr>
+                  <w:keepNext w:val="0"/>
+                  <w:keepLines w:val="0"/>
+                  <w:pageBreakBefore w:val="0"/>
+                  <w:widowControl w:val="0"/>
+                  <w:pBdr>
+                    <w:top w:space="0" w:sz="0" w:val="nil"/>
+                    <w:left w:space="0" w:sz="0" w:val="nil"/>
+                    <w:bottom w:space="0" w:sz="0" w:val="nil"/>
+                    <w:right w:space="0" w:sz="0" w:val="nil"/>
+                    <w:between w:space="0" w:sz="0" w:val="nil"/>
+                  </w:pBdr>
+                  <w:shd w:fill="auto" w:val="clear"/>
+                  <w:spacing w:after="0" w:before="0" w:line="240" w:lineRule="auto"/>
+                  <w:ind w:left="0" w:right="0" w:firstLine="0"/>
+                  <w:jc w:val="left"/>
+                  <w:rPr/>
+                </w:pPr>
+                <w:r>
+                  <w:rPr>
+                    <w:rtl w:val="0"/>
+                  </w:rPr>
+                  <w:t xml:space="preserve">18</w:t>
+                </w:r>
+              </w:p>
+            </w:tc>
+            <w:tc>
+              <w:tcPr>
+                <w:shd w:fill="auto" w:val="clear"/>
+                <w:tcMar>
+                  <w:top w:w="100.0" w:type="dxa"/>
+                  <w:left w:w="100.0" w:type="dxa"/>
+                  <w:bottom w:w="100.0" w:type="dxa"/>
+                  <w:right w:w="100.0" w:type="dxa"/>
+                </w:tcMar>
+                <w:vAlign w:val="top"/>
+              </w:tcPr>
+              <w:p>
+                <w:pPr>
+                  <w:keepNext w:val="0"/>
+                  <w:keepLines w:val="0"/>
+                  <w:pageBreakBefore w:val="0"/>
+                  <w:widowControl w:val="0"/>
+                  <w:pBdr>
+                    <w:top w:space="0" w:sz="0" w:val="nil"/>
+                    <w:left w:space="0" w:sz="0" w:val="nil"/>
+                    <w:bottom w:space="0" w:sz="0" w:val="nil"/>
+                    <w:right w:space="0" w:sz="0" w:val="nil"/>
+                    <w:between w:space="0" w:sz="0" w:val="nil"/>
+                  </w:pBdr>
+                  <w:shd w:fill="auto" w:val="clear"/>
+                  <w:spacing w:after="0" w:before="0" w:line="240" w:lineRule="auto"/>
+                  <w:ind w:left="0" w:right="0" w:firstLine="0"/>
+                  <w:jc w:val="left"/>
+                  <w:rPr/>
+                </w:pPr>
+                <w:r>
+                  <w:rPr>
+                    <w:rtl w:val="0"/>
+                  </w:rPr>
+                  <w:t xml:space="preserve">145,047</w:t>
+                </w:r>
+              </w:p>
+            </w:tc>
+            <w:tc>
+              <w:tcPr>
+                <w:shd w:fill="auto" w:val="clear"/>
+                <w:tcMar>
+                  <w:top w:w="100.0" w:type="dxa"/>
+                  <w:left w:w="100.0" w:type="dxa"/>
+                  <w:bottom w:w="100.0" w:type="dxa"/>
+                  <w:right w:w="100.0" w:type="dxa"/>
+                </w:tcMar>
+                <w:vAlign w:val="top"/>
+              </w:tcPr>
+              <w:p>
+                <w:pPr>
+                  <w:widowControl w:val="0"/>
+                  <w:spacing w:line="240" w:lineRule="auto"/>
+                  <w:rPr/>
+                </w:pPr>
+                <w:r>
+                  <w:rPr>
+                    <w:rtl w:val="0"/>
+                  </w:rPr>
+                  <w:t xml:space="preserve">Results-Dynamic-Analysis-(Verified-behavior-with-manual-execution)</w:t>
+                </w:r>
+              </w:p>
+            </w:tc>
+          </w:tr>
+          <w:tr>
+            <w:trPr>
+              <w:cantSplit w:val="0"/>
+              <w:tblHeader w:val="0"/>
+            </w:trPr>
+            <w:tc>
+              <w:tcPr>
+                <w:shd w:fill="auto" w:val="clear"/>
+                <w:tcMar>
+                  <w:top w:w="100.0" w:type="dxa"/>
+                  <w:left w:w="100.0" w:type="dxa"/>
+                  <w:bottom w:w="100.0" w:type="dxa"/>
+                  <w:right w:w="100.0" w:type="dxa"/>
+                </w:tcMar>
+                <w:vAlign w:val="top"/>
+              </w:tcPr>
+              <w:p>
+                <w:pPr>
+                  <w:keepNext w:val="0"/>
+                  <w:keepLines w:val="0"/>
+                  <w:pageBreakBefore w:val="0"/>
+                  <w:widowControl w:val="0"/>
+                  <w:pBdr>
+                    <w:top w:space="0" w:sz="0" w:val="nil"/>
+                    <w:left w:space="0" w:sz="0" w:val="nil"/>
+                    <w:bottom w:space="0" w:sz="0" w:val="nil"/>
+                    <w:right w:space="0" w:sz="0" w:val="nil"/>
+                    <w:between w:space="0" w:sz="0" w:val="nil"/>
+                  </w:pBdr>
+                  <w:shd w:fill="auto" w:val="clear"/>
+                  <w:spacing w:after="0" w:before="0" w:line="240" w:lineRule="auto"/>
+                  <w:ind w:left="0" w:right="0" w:firstLine="0"/>
+                  <w:jc w:val="center"/>
+                  <w:rPr/>
+                </w:pPr>
+                <w:r>
+                  <w:rPr>
+                    <w:rtl w:val="0"/>
+                  </w:rPr>
+                  <w:t xml:space="preserve">Vulnerable</w:t>
+                </w:r>
+              </w:p>
+            </w:tc>
+            <w:tc>
+              <w:tcPr>
+                <w:shd w:fill="auto" w:val="clear"/>
+                <w:tcMar>
+                  <w:top w:w="100.0" w:type="dxa"/>
+                  <w:left w:w="100.0" w:type="dxa"/>
+                  <w:bottom w:w="100.0" w:type="dxa"/>
+                  <w:right w:w="100.0" w:type="dxa"/>
+                </w:tcMar>
+                <w:vAlign w:val="top"/>
+              </w:tcPr>
+              <w:p>
+                <w:pPr>
+                  <w:keepNext w:val="0"/>
+                  <w:keepLines w:val="0"/>
+                  <w:pageBreakBefore w:val="0"/>
+                  <w:widowControl w:val="0"/>
+                  <w:pBdr>
+                    <w:top w:space="0" w:sz="0" w:val="nil"/>
+                    <w:left w:space="0" w:sz="0" w:val="nil"/>
+                    <w:bottom w:space="0" w:sz="0" w:val="nil"/>
+                    <w:right w:space="0" w:sz="0" w:val="nil"/>
+                    <w:between w:space="0" w:sz="0" w:val="nil"/>
+                  </w:pBdr>
+                  <w:shd w:fill="auto" w:val="clear"/>
+                  <w:spacing w:after="0" w:before="0" w:line="240" w:lineRule="auto"/>
+                  <w:ind w:left="0" w:right="0" w:firstLine="0"/>
+                  <w:jc w:val="left"/>
+                  <w:rPr/>
+                </w:pPr>
+                <w:r>
+                  <w:rPr>
+                    <w:rtl w:val="0"/>
+                  </w:rPr>
+                  <w:t xml:space="preserve">Extensions with CVEs</w:t>
+                </w:r>
+              </w:p>
+            </w:tc>
+            <w:tc>
+              <w:tcPr>
+                <w:shd w:fill="auto" w:val="clear"/>
+                <w:tcMar>
+                  <w:top w:w="100.0" w:type="dxa"/>
+                  <w:left w:w="100.0" w:type="dxa"/>
+                  <w:bottom w:w="100.0" w:type="dxa"/>
+                  <w:right w:w="100.0" w:type="dxa"/>
+                </w:tcMar>
+                <w:vAlign w:val="top"/>
+              </w:tcPr>
+              <w:p>
+                <w:pPr>
+                  <w:keepNext w:val="0"/>
+                  <w:keepLines w:val="0"/>
+                  <w:pageBreakBefore w:val="0"/>
+                  <w:widowControl w:val="0"/>
+                  <w:pBdr>
+                    <w:top w:space="0" w:sz="0" w:val="nil"/>
+                    <w:left w:space="0" w:sz="0" w:val="nil"/>
+                    <w:bottom w:space="0" w:sz="0" w:val="nil"/>
+                    <w:right w:space="0" w:sz="0" w:val="nil"/>
+                    <w:between w:space="0" w:sz="0" w:val="nil"/>
+                  </w:pBdr>
+                  <w:shd w:fill="auto" w:val="clear"/>
+                  <w:spacing w:after="0" w:before="0" w:line="240" w:lineRule="auto"/>
+                  <w:ind w:left="0" w:right="0" w:firstLine="0"/>
+                  <w:jc w:val="left"/>
+                  <w:rPr/>
+                </w:pPr>
+                <w:r>
+                  <w:rPr>
+                    <w:rtl w:val="0"/>
+                  </w:rPr>
+                  <w:t xml:space="preserve">2,620</w:t>
+                </w:r>
+              </w:p>
+            </w:tc>
+            <w:tc>
+              <w:tcPr>
+                <w:shd w:fill="auto" w:val="clear"/>
+                <w:tcMar>
+                  <w:top w:w="100.0" w:type="dxa"/>
+                  <w:left w:w="100.0" w:type="dxa"/>
+                  <w:bottom w:w="100.0" w:type="dxa"/>
+                  <w:right w:w="100.0" w:type="dxa"/>
+                </w:tcMar>
+                <w:vAlign w:val="top"/>
+              </w:tcPr>
+              <w:p>
+                <w:pPr>
+                  <w:keepNext w:val="0"/>
+                  <w:keepLines w:val="0"/>
+                  <w:pageBreakBefore w:val="0"/>
+                  <w:widowControl w:val="0"/>
+                  <w:pBdr>
+                    <w:top w:space="0" w:sz="0" w:val="nil"/>
+                    <w:left w:space="0" w:sz="0" w:val="nil"/>
+                    <w:bottom w:space="0" w:sz="0" w:val="nil"/>
+                    <w:right w:space="0" w:sz="0" w:val="nil"/>
+                    <w:between w:space="0" w:sz="0" w:val="nil"/>
+                  </w:pBdr>
+                  <w:shd w:fill="auto" w:val="clear"/>
+                  <w:spacing w:after="0" w:before="0" w:line="240" w:lineRule="auto"/>
+                  <w:ind w:left="0" w:right="0" w:firstLine="0"/>
+                  <w:jc w:val="left"/>
+                  <w:rPr/>
+                </w:pPr>
+                <w:r>
+                  <w:rPr>
+                    <w:rtl w:val="0"/>
+                  </w:rPr>
+                  <w:t xml:space="preserve">51,952,070</w:t>
+                </w:r>
+              </w:p>
+            </w:tc>
+            <w:tc>
+              <w:tcPr>
+                <w:shd w:fill="auto" w:val="clear"/>
+                <w:tcMar>
+                  <w:top w:w="100.0" w:type="dxa"/>
+                  <w:left w:w="100.0" w:type="dxa"/>
+                  <w:bottom w:w="100.0" w:type="dxa"/>
+                  <w:right w:w="100.0" w:type="dxa"/>
+                </w:tcMar>
+                <w:vAlign w:val="top"/>
+              </w:tcPr>
+              <w:p>
+                <w:pPr>
+                  <w:keepNext w:val="0"/>
+                  <w:keepLines w:val="0"/>
+                  <w:pageBreakBefore w:val="0"/>
+                  <w:widowControl w:val="0"/>
+                  <w:pBdr>
+                    <w:top w:space="0" w:sz="0" w:val="nil"/>
+                    <w:left w:space="0" w:sz="0" w:val="nil"/>
+                    <w:bottom w:space="0" w:sz="0" w:val="nil"/>
+                    <w:right w:space="0" w:sz="0" w:val="nil"/>
+                    <w:between w:space="0" w:sz="0" w:val="nil"/>
+                  </w:pBdr>
+                  <w:shd w:fill="auto" w:val="clear"/>
+                  <w:spacing w:after="0" w:before="0" w:line="240" w:lineRule="auto"/>
+                  <w:ind w:left="0" w:right="0" w:firstLine="0"/>
+                  <w:jc w:val="left"/>
+                  <w:rPr/>
+                </w:pPr>
+                <w:r>
+                  <w:rPr>
+                    <w:rtl w:val="0"/>
+                  </w:rPr>
+                  <w:t xml:space="preserve">Results-RetireJs-Analysis</w:t>
+                </w:r>
+              </w:p>
+            </w:tc>
+          </w:tr>
+          <w:tr>
+            <w:trPr>
+              <w:cantSplit w:val="0"/>
+              <w:trHeight w:val="420" w:hRule="atLeast"/>
+              <w:tblHeader w:val="0"/>
+            </w:trPr>
+            <w:tc>
+              <w:tcPr>
+                <w:vMerge w:val="restart"/>
+                <w:shd w:fill="auto" w:val="clear"/>
+                <w:tcMar>
+                  <w:top w:w="100.0" w:type="dxa"/>
+                  <w:left w:w="100.0" w:type="dxa"/>
+                  <w:bottom w:w="100.0" w:type="dxa"/>
+                  <w:right w:w="100.0" w:type="dxa"/>
+                </w:tcMar>
+                <w:vAlign w:val="top"/>
+              </w:tcPr>
+              <w:p>
+                <w:pPr>
+                  <w:keepNext w:val="0"/>
+                  <w:keepLines w:val="0"/>
+                  <w:pageBreakBefore w:val="0"/>
+                  <w:widowControl w:val="0"/>
+                  <w:pBdr>
+                    <w:top w:space="0" w:sz="0" w:val="nil"/>
+                    <w:left w:space="0" w:sz="0" w:val="nil"/>
+                    <w:bottom w:space="0" w:sz="0" w:val="nil"/>
+                    <w:right w:space="0" w:sz="0" w:val="nil"/>
+                    <w:between w:space="0" w:sz="0" w:val="nil"/>
+                  </w:pBdr>
+                  <w:shd w:fill="auto" w:val="clear"/>
+                  <w:spacing w:after="0" w:before="0" w:line="240" w:lineRule="auto"/>
+                  <w:ind w:left="0" w:right="0" w:firstLine="0"/>
+                  <w:jc w:val="center"/>
+                  <w:rPr/>
+                </w:pPr>
+                <w:r>
+                  <w:rPr>
+                    <w:rtl w:val="0"/>
+                  </w:rPr>
+                  <w:t xml:space="preserve">API &amp; Privacy</w:t>
+                </w:r>
+              </w:p>
+            </w:tc>
+            <w:tc>
+              <w:tcPr>
+                <w:shd w:fill="auto" w:val="clear"/>
+                <w:tcMar>
+                  <w:top w:w="100.0" w:type="dxa"/>
+                  <w:left w:w="100.0" w:type="dxa"/>
+                  <w:bottom w:w="100.0" w:type="dxa"/>
+                  <w:right w:w="100.0" w:type="dxa"/>
+                </w:tcMar>
+                <w:vAlign w:val="top"/>
+              </w:tcPr>
+              <w:p>
+                <w:pPr>
+                  <w:keepNext w:val="0"/>
+                  <w:keepLines w:val="0"/>
+                  <w:pageBreakBefore w:val="0"/>
+                  <w:widowControl w:val="0"/>
+                  <w:pBdr>
+                    <w:top w:space="0" w:sz="0" w:val="nil"/>
+                    <w:left w:space="0" w:sz="0" w:val="nil"/>
+                    <w:bottom w:space="0" w:sz="0" w:val="nil"/>
+                    <w:right w:space="0" w:sz="0" w:val="nil"/>
+                    <w:between w:space="0" w:sz="0" w:val="nil"/>
+                  </w:pBdr>
+                  <w:shd w:fill="auto" w:val="clear"/>
+                  <w:spacing w:after="0" w:before="0" w:line="240" w:lineRule="auto"/>
+                  <w:ind w:left="0" w:right="0" w:firstLine="0"/>
+                  <w:jc w:val="left"/>
+                  <w:rPr/>
+                </w:pPr>
+                <w:r>
+                  <w:rPr>
+                    <w:rtl w:val="0"/>
+                  </w:rPr>
+                  <w:t xml:space="preserve">Tracking</w:t>
+                </w:r>
+              </w:p>
+            </w:tc>
+            <w:tc>
+              <w:tcPr>
+                <w:shd w:fill="auto" w:val="clear"/>
+                <w:tcMar>
+                  <w:top w:w="100.0" w:type="dxa"/>
+                  <w:left w:w="100.0" w:type="dxa"/>
+                  <w:bottom w:w="100.0" w:type="dxa"/>
+                  <w:right w:w="100.0" w:type="dxa"/>
+                </w:tcMar>
+                <w:vAlign w:val="top"/>
+              </w:tcPr>
+              <w:p>
+                <w:pPr>
+                  <w:keepNext w:val="0"/>
+                  <w:keepLines w:val="0"/>
+                  <w:pageBreakBefore w:val="0"/>
+                  <w:widowControl w:val="0"/>
+                  <w:pBdr>
+                    <w:top w:space="0" w:sz="0" w:val="nil"/>
+                    <w:left w:space="0" w:sz="0" w:val="nil"/>
+                    <w:bottom w:space="0" w:sz="0" w:val="nil"/>
+                    <w:right w:space="0" w:sz="0" w:val="nil"/>
+                    <w:between w:space="0" w:sz="0" w:val="nil"/>
+                  </w:pBdr>
+                  <w:shd w:fill="auto" w:val="clear"/>
+                  <w:spacing w:after="0" w:before="0" w:line="240" w:lineRule="auto"/>
+                  <w:ind w:left="0" w:right="0" w:firstLine="0"/>
+                  <w:jc w:val="left"/>
+                  <w:rPr/>
+                </w:pPr>
+                <w:r>
+                  <w:rPr>
+                    <w:rtl w:val="0"/>
+                  </w:rPr>
+                  <w:t xml:space="preserve">49</w:t>
+                </w:r>
+              </w:p>
+            </w:tc>
+            <w:tc>
+              <w:tcPr>
+                <w:shd w:fill="auto" w:val="clear"/>
+                <w:tcMar>
+                  <w:top w:w="100.0" w:type="dxa"/>
+                  <w:left w:w="100.0" w:type="dxa"/>
+                  <w:bottom w:w="100.0" w:type="dxa"/>
+                  <w:right w:w="100.0" w:type="dxa"/>
+                </w:tcMar>
+                <w:vAlign w:val="top"/>
+              </w:tcPr>
+              <w:p>
+                <w:pPr>
+                  <w:keepNext w:val="0"/>
+                  <w:keepLines w:val="0"/>
+                  <w:pageBreakBefore w:val="0"/>
+                  <w:widowControl w:val="0"/>
+                  <w:pBdr>
+                    <w:top w:space="0" w:sz="0" w:val="nil"/>
+                    <w:left w:space="0" w:sz="0" w:val="nil"/>
+                    <w:bottom w:space="0" w:sz="0" w:val="nil"/>
+                    <w:right w:space="0" w:sz="0" w:val="nil"/>
+                    <w:between w:space="0" w:sz="0" w:val="nil"/>
+                  </w:pBdr>
+                  <w:shd w:fill="auto" w:val="clear"/>
+                  <w:spacing w:after="0" w:before="0" w:line="240" w:lineRule="auto"/>
+                  <w:ind w:left="0" w:right="0" w:firstLine="0"/>
+                  <w:jc w:val="left"/>
+                  <w:rPr/>
+                </w:pPr>
+                <w:r>
+                  <w:rPr>
+                    <w:rtl w:val="0"/>
+                  </w:rPr>
+                  <w:t xml:space="preserve">3,107,508</w:t>
+                </w:r>
+              </w:p>
+            </w:tc>
+            <w:tc>
+              <w:tcPr>
+                <w:shd w:fill="auto" w:val="clear"/>
+                <w:tcMar>
+                  <w:top w:w="100.0" w:type="dxa"/>
+                  <w:left w:w="100.0" w:type="dxa"/>
+                  <w:bottom w:w="100.0" w:type="dxa"/>
+                  <w:right w:w="100.0" w:type="dxa"/>
+                </w:tcMar>
+                <w:vAlign w:val="top"/>
+              </w:tcPr>
+              <w:p>
+                <w:pPr>
+                  <w:widowControl w:val="0"/>
+                  <w:spacing w:line="240" w:lineRule="auto"/>
+                  <w:rPr/>
+                </w:pPr>
+                <w:r>
+                  <w:rPr>
+                    <w:rtl w:val="0"/>
+                  </w:rPr>
+                  <w:t xml:space="preserve">Results-Dynamic-Analysis-(Verified-behavior-with-manual-execution)</w:t>
+                </w:r>
+              </w:p>
+            </w:tc>
+          </w:tr>
+          <w:tr>
+            <w:trPr>
+              <w:cantSplit w:val="0"/>
+              <w:trHeight w:val="420" w:hRule="atLeast"/>
+              <w:tblHeader w:val="0"/>
+            </w:trPr>
+            <w:tc>
+              <w:tcPr>
+                <w:vMerge w:val="continue"/>
+                <w:shd w:fill="auto" w:val="clear"/>
+                <w:tcMar>
+                  <w:top w:w="100.0" w:type="dxa"/>
+                  <w:left w:w="100.0" w:type="dxa"/>
+                  <w:bottom w:w="100.0" w:type="dxa"/>
+                  <w:right w:w="100.0" w:type="dxa"/>
+                </w:tcMar>
+                <w:vAlign w:val="top"/>
+              </w:tcPr>
+              <w:p>
+                <w:pPr>
+                  <w:keepNext w:val="0"/>
+                  <w:keepLines w:val="0"/>
+                  <w:pageBreakBefore w:val="0"/>
+                  <w:widowControl w:val="0"/>
+                  <w:pBdr>
+                    <w:top w:space="0" w:sz="0" w:val="nil"/>
+                    <w:left w:space="0" w:sz="0" w:val="nil"/>
+                    <w:bottom w:space="0" w:sz="0" w:val="nil"/>
+                    <w:right w:space="0" w:sz="0" w:val="nil"/>
+                    <w:between w:space="0" w:sz="0" w:val="nil"/>
+                  </w:pBdr>
+                  <w:shd w:fill="auto" w:val="clear"/>
+                  <w:spacing w:after="0" w:before="0" w:line="240" w:lineRule="auto"/>
+                  <w:ind w:left="0" w:right="0" w:firstLine="0"/>
+                  <w:jc w:val="center"/>
+                  <w:rPr/>
+                </w:pPr>
+                <w:r>
+                  <w:rPr>
+                    <w:rtl w:val="0"/>
+                  </w:rPr>
+                </w:r>
+              </w:p>
+            </w:tc>
+            <w:tc>
+              <w:tcPr>
+                <w:shd w:fill="auto" w:val="clear"/>
+                <w:tcMar>
+                  <w:top w:w="100.0" w:type="dxa"/>
+                  <w:left w:w="100.0" w:type="dxa"/>
+                  <w:bottom w:w="100.0" w:type="dxa"/>
+                  <w:right w:w="100.0" w:type="dxa"/>
+                </w:tcMar>
+                <w:vAlign w:val="top"/>
+              </w:tcPr>
+              <w:p>
+                <w:pPr>
+                  <w:keepNext w:val="0"/>
+                  <w:keepLines w:val="0"/>
+                  <w:pageBreakBefore w:val="0"/>
+                  <w:widowControl w:val="0"/>
+                  <w:pBdr>
+                    <w:top w:space="0" w:sz="0" w:val="nil"/>
+                    <w:left w:space="0" w:sz="0" w:val="nil"/>
+                    <w:bottom w:space="0" w:sz="0" w:val="nil"/>
+                    <w:right w:space="0" w:sz="0" w:val="nil"/>
+                    <w:between w:space="0" w:sz="0" w:val="nil"/>
+                  </w:pBdr>
+                  <w:shd w:fill="auto" w:val="clear"/>
+                  <w:spacing w:after="0" w:before="0" w:line="240" w:lineRule="auto"/>
+                  <w:ind w:left="0" w:right="0" w:firstLine="0"/>
+                  <w:jc w:val="left"/>
+                  <w:rPr/>
+                </w:pPr>
+                <w:r>
+                  <w:rPr>
+                    <w:rtl w:val="0"/>
+                  </w:rPr>
+                  <w:t xml:space="preserve">Code Sharing</w:t>
+                </w:r>
+              </w:p>
+            </w:tc>
+            <w:tc>
+              <w:tcPr>
+                <w:shd w:fill="auto" w:val="clear"/>
+                <w:tcMar>
+                  <w:top w:w="100.0" w:type="dxa"/>
+                  <w:left w:w="100.0" w:type="dxa"/>
+                  <w:bottom w:w="100.0" w:type="dxa"/>
+                  <w:right w:w="100.0" w:type="dxa"/>
+                </w:tcMar>
+                <w:vAlign w:val="top"/>
+              </w:tcPr>
+              <w:p>
+                <w:pPr>
+                  <w:keepNext w:val="0"/>
+                  <w:keepLines w:val="0"/>
+                  <w:pageBreakBefore w:val="0"/>
+                  <w:widowControl w:val="0"/>
+                  <w:pBdr>
+                    <w:top w:space="0" w:sz="0" w:val="nil"/>
+                    <w:left w:space="0" w:sz="0" w:val="nil"/>
+                    <w:bottom w:space="0" w:sz="0" w:val="nil"/>
+                    <w:right w:space="0" w:sz="0" w:val="nil"/>
+                    <w:between w:space="0" w:sz="0" w:val="nil"/>
+                  </w:pBdr>
+                  <w:shd w:fill="auto" w:val="clear"/>
+                  <w:spacing w:after="0" w:before="0" w:line="240" w:lineRule="auto"/>
+                  <w:ind w:left="0" w:right="0" w:firstLine="0"/>
+                  <w:jc w:val="left"/>
+                  <w:rPr/>
+                </w:pPr>
+                <w:r>
+                  <w:rPr>
+                    <w:rtl w:val="0"/>
+                  </w:rPr>
+                  <w:t xml:space="preserve">108</w:t>
+                </w:r>
+              </w:p>
+            </w:tc>
+            <w:tc>
+              <w:tcPr>
+                <w:shd w:fill="auto" w:val="clear"/>
+                <w:tcMar>
+                  <w:top w:w="100.0" w:type="dxa"/>
+                  <w:left w:w="100.0" w:type="dxa"/>
+                  <w:bottom w:w="100.0" w:type="dxa"/>
+                  <w:right w:w="100.0" w:type="dxa"/>
+                </w:tcMar>
+                <w:vAlign w:val="top"/>
+              </w:tcPr>
+              <w:p>
+                <w:pPr>
+                  <w:keepNext w:val="0"/>
+                  <w:keepLines w:val="0"/>
+                  <w:pageBreakBefore w:val="0"/>
+                  <w:widowControl w:val="0"/>
+                  <w:pBdr>
+                    <w:top w:space="0" w:sz="0" w:val="nil"/>
+                    <w:left w:space="0" w:sz="0" w:val="nil"/>
+                    <w:bottom w:space="0" w:sz="0" w:val="nil"/>
+                    <w:right w:space="0" w:sz="0" w:val="nil"/>
+                    <w:between w:space="0" w:sz="0" w:val="nil"/>
+                  </w:pBdr>
+                  <w:shd w:fill="auto" w:val="clear"/>
+                  <w:spacing w:after="0" w:before="0" w:line="240" w:lineRule="auto"/>
+                  <w:ind w:left="0" w:right="0" w:firstLine="0"/>
+                  <w:jc w:val="left"/>
+                  <w:rPr/>
+                </w:pPr>
+                <w:r>
+                  <w:rPr>
+                    <w:rtl w:val="0"/>
+                  </w:rPr>
+                  <w:t xml:space="preserve">560,666</w:t>
+                </w:r>
+              </w:p>
+            </w:tc>
+            <w:tc>
+              <w:tcPr>
+                <w:shd w:fill="auto" w:val="clear"/>
+                <w:tcMar>
+                  <w:top w:w="100.0" w:type="dxa"/>
+                  <w:left w:w="100.0" w:type="dxa"/>
+                  <w:bottom w:w="100.0" w:type="dxa"/>
+                  <w:right w:w="100.0" w:type="dxa"/>
+                </w:tcMar>
+                <w:vAlign w:val="top"/>
+              </w:tcPr>
+              <w:p>
+                <w:pPr>
+                  <w:widowControl w:val="0"/>
+                  <w:spacing w:line="240" w:lineRule="auto"/>
+                  <w:rPr/>
+                </w:pPr>
+                <w:r>
+                  <w:rPr>
+                    <w:rtl w:val="0"/>
+                  </w:rPr>
+                  <w:t xml:space="preserve">Results-Dynamic-Analysis-(Verified-behavior-with-manual-execution)</w:t>
+                </w:r>
+              </w:p>
+            </w:tc>
+          </w:tr>
+          <w:tr>
+            <w:trPr>
+              <w:cantSplit w:val="0"/>
+              <w:trHeight w:val="420" w:hRule="atLeast"/>
+              <w:tblHeader w:val="0"/>
+            </w:trPr>
+            <w:tc>
+              <w:tcPr>
+                <w:vMerge w:val="continue"/>
+                <w:shd w:fill="auto" w:val="clear"/>
+                <w:tcMar>
+                  <w:top w:w="100.0" w:type="dxa"/>
+                  <w:left w:w="100.0" w:type="dxa"/>
+                  <w:bottom w:w="100.0" w:type="dxa"/>
+                  <w:right w:w="100.0" w:type="dxa"/>
+                </w:tcMar>
+                <w:vAlign w:val="top"/>
+              </w:tcPr>
+              <w:p>
+                <w:pPr>
+                  <w:keepNext w:val="0"/>
+                  <w:keepLines w:val="0"/>
+                  <w:pageBreakBefore w:val="0"/>
+                  <w:widowControl w:val="0"/>
+                  <w:pBdr>
+                    <w:top w:space="0" w:sz="0" w:val="nil"/>
+                    <w:left w:space="0" w:sz="0" w:val="nil"/>
+                    <w:bottom w:space="0" w:sz="0" w:val="nil"/>
+                    <w:right w:space="0" w:sz="0" w:val="nil"/>
+                    <w:between w:space="0" w:sz="0" w:val="nil"/>
+                  </w:pBdr>
+                  <w:shd w:fill="auto" w:val="clear"/>
+                  <w:spacing w:after="0" w:before="0" w:line="240" w:lineRule="auto"/>
+                  <w:ind w:left="0" w:right="0" w:firstLine="0"/>
+                  <w:jc w:val="center"/>
+                  <w:rPr/>
+                </w:pPr>
+                <w:r>
+                  <w:rPr>
+                    <w:rtl w:val="0"/>
+                  </w:rPr>
+                </w:r>
+              </w:p>
+            </w:tc>
+            <w:tc>
+              <w:tcPr>
+                <w:shd w:fill="auto" w:val="clear"/>
+                <w:tcMar>
+                  <w:top w:w="100.0" w:type="dxa"/>
+                  <w:left w:w="100.0" w:type="dxa"/>
+                  <w:bottom w:w="100.0" w:type="dxa"/>
+                  <w:right w:w="100.0" w:type="dxa"/>
+                </w:tcMar>
+                <w:vAlign w:val="top"/>
+              </w:tcPr>
+              <w:p>
+                <w:pPr>
+                  <w:keepNext w:val="0"/>
+                  <w:keepLines w:val="0"/>
+                  <w:pageBreakBefore w:val="0"/>
+                  <w:widowControl w:val="0"/>
+                  <w:pBdr>
+                    <w:top w:space="0" w:sz="0" w:val="nil"/>
+                    <w:left w:space="0" w:sz="0" w:val="nil"/>
+                    <w:bottom w:space="0" w:sz="0" w:val="nil"/>
+                    <w:right w:space="0" w:sz="0" w:val="nil"/>
+                    <w:between w:space="0" w:sz="0" w:val="nil"/>
+                  </w:pBdr>
+                  <w:shd w:fill="auto" w:val="clear"/>
+                  <w:spacing w:after="0" w:before="0" w:line="240" w:lineRule="auto"/>
+                  <w:ind w:left="0" w:right="0" w:firstLine="0"/>
+                  <w:jc w:val="left"/>
+                  <w:rPr/>
+                </w:pPr>
+                <w:r>
+                  <w:rPr>
+                    <w:rtl w:val="0"/>
+                  </w:rPr>
+                  <w:t xml:space="preserve">Data Sharing</w:t>
+                </w:r>
+              </w:p>
+            </w:tc>
+            <w:tc>
+              <w:tcPr>
+                <w:shd w:fill="auto" w:val="clear"/>
+                <w:tcMar>
+                  <w:top w:w="100.0" w:type="dxa"/>
+                  <w:left w:w="100.0" w:type="dxa"/>
+                  <w:bottom w:w="100.0" w:type="dxa"/>
+                  <w:right w:w="100.0" w:type="dxa"/>
+                </w:tcMar>
+                <w:vAlign w:val="top"/>
+              </w:tcPr>
+              <w:p>
+                <w:pPr>
+                  <w:keepNext w:val="0"/>
+                  <w:keepLines w:val="0"/>
+                  <w:pageBreakBefore w:val="0"/>
+                  <w:widowControl w:val="0"/>
+                  <w:pBdr>
+                    <w:top w:space="0" w:sz="0" w:val="nil"/>
+                    <w:left w:space="0" w:sz="0" w:val="nil"/>
+                    <w:bottom w:space="0" w:sz="0" w:val="nil"/>
+                    <w:right w:space="0" w:sz="0" w:val="nil"/>
+                    <w:between w:space="0" w:sz="0" w:val="nil"/>
+                  </w:pBdr>
+                  <w:shd w:fill="auto" w:val="clear"/>
+                  <w:spacing w:after="0" w:before="0" w:line="240" w:lineRule="auto"/>
+                  <w:ind w:left="0" w:right="0" w:firstLine="0"/>
+                  <w:jc w:val="left"/>
+                  <w:rPr/>
+                </w:pPr>
+                <w:r>
+                  <w:rPr>
+                    <w:rtl w:val="0"/>
+                  </w:rPr>
+                  <w:t xml:space="preserve">15</w:t>
+                </w:r>
+              </w:p>
+            </w:tc>
+            <w:tc>
+              <w:tcPr>
+                <w:shd w:fill="auto" w:val="clear"/>
+                <w:tcMar>
+                  <w:top w:w="100.0" w:type="dxa"/>
+                  <w:left w:w="100.0" w:type="dxa"/>
+                  <w:bottom w:w="100.0" w:type="dxa"/>
+                  <w:right w:w="100.0" w:type="dxa"/>
+                </w:tcMar>
+                <w:vAlign w:val="top"/>
+              </w:tcPr>
+              <w:p>
+                <w:pPr>
+                  <w:keepNext w:val="0"/>
+                  <w:keepLines w:val="0"/>
+                  <w:pageBreakBefore w:val="0"/>
+                  <w:widowControl w:val="0"/>
+                  <w:pBdr>
+                    <w:top w:space="0" w:sz="0" w:val="nil"/>
+                    <w:left w:space="0" w:sz="0" w:val="nil"/>
+                    <w:bottom w:space="0" w:sz="0" w:val="nil"/>
+                    <w:right w:space="0" w:sz="0" w:val="nil"/>
+                    <w:between w:space="0" w:sz="0" w:val="nil"/>
+                  </w:pBdr>
+                  <w:shd w:fill="auto" w:val="clear"/>
+                  <w:spacing w:after="0" w:before="0" w:line="240" w:lineRule="auto"/>
+                  <w:ind w:left="0" w:right="0" w:firstLine="0"/>
+                  <w:jc w:val="left"/>
+                  <w:rPr/>
+                </w:pPr>
+                <w:r>
+                  <w:rPr>
+                    <w:rtl w:val="0"/>
+                  </w:rPr>
+                  <w:t xml:space="preserve">504,835</w:t>
+                </w:r>
+              </w:p>
+            </w:tc>
+            <w:tc>
+              <w:tcPr>
+                <w:shd w:fill="auto" w:val="clear"/>
+                <w:tcMar>
+                  <w:top w:w="100.0" w:type="dxa"/>
+                  <w:left w:w="100.0" w:type="dxa"/>
+                  <w:bottom w:w="100.0" w:type="dxa"/>
+                  <w:right w:w="100.0" w:type="dxa"/>
+                </w:tcMar>
+                <w:vAlign w:val="top"/>
+              </w:tcPr>
+              <w:p>
+                <w:pPr>
+                  <w:widowControl w:val="0"/>
+                  <w:spacing w:line="240" w:lineRule="auto"/>
+                  <w:rPr/>
+                </w:pPr>
+                <w:r>
+                  <w:rPr>
+                    <w:rtl w:val="0"/>
+                  </w:rPr>
+                  <w:t xml:space="preserve">Results-Dynamic-Analysis-(Verified-behavior-with-manual-execution)</w:t>
+                </w:r>
+              </w:p>
+            </w:tc>
+          </w:tr>
+        </w:tbl>
+      </w:sdtContent>
+    </w:sdt>
+    <w:p>
+      <w:pPr>
+        <w:rPr/>
+      </w:pPr>
+      <w:r>
+        <w:rPr>
+          <w:rtl w:val="0"/>
+        </w:rPr>
+      </w:r>
+    </w:p>
+    <w:p>
+      <w:pPr>
+        <w:rPr/>
+      </w:pPr>
+      <w:r>
+        <w:rPr>
+          <w:rtl w:val="0"/>
+        </w:rPr>
+        <w:t xml:space="preserve">This table contains a summary of the details about each folder/file in the provided artifacts repository.</w:t>
       </w:r>
     </w:p>
     <w:p>
@@ -25,7 +2196,7 @@
     </w:p>
     <w:tbl>
       <w:tblPr>
-        <w:tblStyle w:val="Table1"/>
+        <w:tblStyle w:val="Table2"/>
         <w:tblW w:w="9030.0" w:type="dxa"/>
         <w:jc w:val="left"/>
         <w:tblBorders>
@@ -211,7 +2382,7 @@
               <w:rPr>
                 <w:rtl w:val="0"/>
               </w:rPr>
-              <w:t xml:space="preserve">API Analysis/Category wise API calls.xlsx</w:t>
+              <w:t xml:space="preserve">Results-API-Analysis/Category wise API calls.xlsx</w:t>
             </w:r>
           </w:p>
         </w:tc>
@@ -267,7 +2438,7 @@
               <w:rPr>
                 <w:rtl w:val="0"/>
               </w:rPr>
-              <w:t xml:space="preserve">API Analysis/settings.json file updates.xlsx</w:t>
+              <w:t xml:space="preserve">Results-API-Analysis/settings.json file updates.xlsx</w:t>
             </w:r>
           </w:p>
         </w:tc>
@@ -323,7 +2494,7 @@
               <w:rPr>
                 <w:rtl w:val="0"/>
               </w:rPr>
-              <w:t xml:space="preserve">API Analysis/NODE_TLS_REJECT_UNAUTHORIZED.xlsx</w:t>
+              <w:t xml:space="preserve">Results-API-Analysis/NODE_TLS_REJECT_UNAUTHORIZED.xlsx</w:t>
             </w:r>
           </w:p>
         </w:tc>
@@ -379,7 +2550,7 @@
               <w:rPr>
                 <w:rtl w:val="0"/>
               </w:rPr>
-              <w:t xml:space="preserve">API Analysis/suspicious_extensions_critical_file_access.xlsx</w:t>
+              <w:t xml:space="preserve">Results-API-Analysis/suspicious_extensions_critical_file_access.xlsx</w:t>
             </w:r>
           </w:p>
         </w:tc>
@@ -435,7 +2606,7 @@
               <w:rPr>
                 <w:rtl w:val="0"/>
               </w:rPr>
-              <w:t xml:space="preserve">Dynamic Analysis (Verified behavior with manual execution)/ICSE Dynamic Analysis - Report.xlsx</w:t>
+              <w:t xml:space="preserve">Results-Dynamic-Analysis-(Verified-behavior-with-manual-execution)/ICSE Dynamic Analysis - Report.xlsx</w:t>
             </w:r>
           </w:p>
         </w:tc>
@@ -491,7 +2662,7 @@
               <w:rPr>
                 <w:rtl w:val="0"/>
               </w:rPr>
-              <w:t xml:space="preserve">Dynamic Analysis (Verified behavior with manual execution)/ Logs </w:t>
+              <w:t xml:space="preserve">Results-Dynamic-Analysis-(Verified-behavior-with-manual-execution)/Logs </w:t>
             </w:r>
           </w:p>
         </w:tc>
@@ -584,7 +2755,7 @@
               <w:rPr>
                 <w:rtl w:val="0"/>
               </w:rPr>
-              <w:t xml:space="preserve">Instrumented VSCode</w:t>
+              <w:t xml:space="preserve">Runtime-Instrumented-VSCode</w:t>
             </w:r>
           </w:p>
         </w:tc>
@@ -652,7 +2823,7 @@
               <w:rPr>
                 <w:rtl w:val="0"/>
               </w:rPr>
-              <w:t xml:space="preserve">Manifest File Analysis/Extension Dependency Analysis/extension_dependency_list.json</w:t>
+              <w:t xml:space="preserve">Results-Manifest-File-Analysis/Extension-Dependency-Analysis/extension_dependency_list.json</w:t>
             </w:r>
           </w:p>
         </w:tc>
@@ -708,7 +2879,7 @@
               <w:rPr>
                 <w:rtl w:val="0"/>
               </w:rPr>
-              <w:t xml:space="preserve">Manifest File Analysis/Extension Dependency Analysis/extension_pack_dependency_list.json</w:t>
+              <w:t xml:space="preserve">Results-Manifest-File-Analysis/Extension-Dependency-Analysis/extension_pack_dependency_list.json</w:t>
             </w:r>
           </w:p>
         </w:tc>
@@ -764,7 +2935,7 @@
               <w:rPr>
                 <w:rtl w:val="0"/>
               </w:rPr>
-              <w:t xml:space="preserve">Manifest File Analysis/extension_code_repository_data.json</w:t>
+              <w:t xml:space="preserve">Results-Manifest-File-Analysis/extension_code_repository_data.json</w:t>
             </w:r>
           </w:p>
         </w:tc>
@@ -820,7 +2991,7 @@
               <w:rPr>
                 <w:rtl w:val="0"/>
               </w:rPr>
-              <w:t xml:space="preserve">Manifest File Analysis/manifest_file_capabilities_access_list.json</w:t>
+              <w:t xml:space="preserve">Results-Manifest-File-Analysis/manifest_file_capabilities_access_list.json</w:t>
             </w:r>
           </w:p>
         </w:tc>
@@ -876,7 +3047,7 @@
               <w:rPr>
                 <w:rtl w:val="0"/>
               </w:rPr>
-              <w:t xml:space="preserve">Manifest File Analysis/possible_external_link_creating_npm_packages.xlsx</w:t>
+              <w:t xml:space="preserve">Results-Manifest-File-Analysis/possible_external_link_creating_npm_packages.xlsx</w:t>
             </w:r>
           </w:p>
         </w:tc>
@@ -932,7 +3103,7 @@
               <w:rPr>
                 <w:rtl w:val="0"/>
               </w:rPr>
-              <w:t xml:space="preserve">Radar Reports/extension_dns_report.json</w:t>
+              <w:t xml:space="preserve">Results-Radar-Reports/extension_dns_report.json</w:t>
             </w:r>
           </w:p>
         </w:tc>
@@ -988,7 +3159,7 @@
               <w:rPr>
                 <w:rtl w:val="0"/>
               </w:rPr>
-              <w:t xml:space="preserve">Radar Reports/radar_report_http_urls.json</w:t>
+              <w:t xml:space="preserve">Results-Radar-Reports/radar_report_http_urls.json</w:t>
             </w:r>
           </w:p>
         </w:tc>
@@ -1044,7 +3215,7 @@
               <w:rPr>
                 <w:rtl w:val="0"/>
               </w:rPr>
-              <w:t xml:space="preserve">Radar Reports/radar_report_https_urls.json</w:t>
+              <w:t xml:space="preserve">Results-Radar-Reports/radar_report_https_urls.json</w:t>
             </w:r>
           </w:p>
         </w:tc>
@@ -1100,7 +3271,7 @@
               <w:rPr>
                 <w:rtl w:val="0"/>
               </w:rPr>
-              <w:t xml:space="preserve">Reported Cases/Dynamic Testing Reported Cases</w:t>
+              <w:t xml:space="preserve">Reported-Cases/Dynamic-Testing-Reported-Cases</w:t>
             </w:r>
           </w:p>
         </w:tc>
@@ -1156,7 +3327,7 @@
               <w:rPr>
                 <w:rtl w:val="0"/>
               </w:rPr>
-              <w:t xml:space="preserve">Reported Cases/Extension Dependency Installation Cases</w:t>
+              <w:t xml:space="preserve">Reported-Cases/Extension-Dependency-Installation-Cases</w:t>
             </w:r>
           </w:p>
         </w:tc>
@@ -1212,7 +3383,7 @@
               <w:rPr>
                 <w:rtl w:val="0"/>
               </w:rPr>
-              <w:t xml:space="preserve">Reported Cases/Static Analysis Reported Cases</w:t>
+              <w:t xml:space="preserve">Reported-Cases/Static-Analysis-Reported-Cases</w:t>
             </w:r>
           </w:p>
         </w:tc>
@@ -1268,7 +3439,7 @@
               <w:rPr>
                 <w:rtl w:val="0"/>
               </w:rPr>
-              <w:t xml:space="preserve">Reported Cases/VT Reported Cases</w:t>
+              <w:t xml:space="preserve">Reported-Cases/VT-Reported-Cases</w:t>
             </w:r>
           </w:p>
         </w:tc>
@@ -1324,7 +3495,7 @@
               <w:rPr>
                 <w:rtl w:val="0"/>
               </w:rPr>
-              <w:t xml:space="preserve">Reported Cases/Action Taken Cases</w:t>
+              <w:t xml:space="preserve">Reported-Cases/Action-Taken-Cases</w:t>
             </w:r>
           </w:p>
         </w:tc>
@@ -1392,7 +3563,7 @@
               <w:rPr>
                 <w:rtl w:val="0"/>
               </w:rPr>
-              <w:t xml:space="preserve">RetireJs Analysis/retirejs_vulnerability_report.json</w:t>
+              <w:t xml:space="preserve">Results-RetireJs-Analysis/retirejs_vulnerability_report.json</w:t>
             </w:r>
           </w:p>
         </w:tc>
@@ -1460,7 +3631,7 @@
               <w:rPr>
                 <w:rtl w:val="0"/>
               </w:rPr>
-              <w:t xml:space="preserve">RetireJs Analysis/CVEs and Details</w:t>
+              <w:t xml:space="preserve">Results-RetireJs-Analysis/CVEs-and-Details</w:t>
             </w:r>
           </w:p>
         </w:tc>
@@ -1528,7 +3699,7 @@
               <w:rPr>
                 <w:rtl w:val="0"/>
               </w:rPr>
-              <w:t xml:space="preserve">RetireJs Analysis/POC-on-cve-exploits.zip</w:t>
+              <w:t xml:space="preserve">Results-RetireJs-Analysis/POC-on-cve-exploits.zip</w:t>
             </w:r>
           </w:p>
         </w:tc>
@@ -1584,7 +3755,7 @@
               <w:rPr>
                 <w:rtl w:val="0"/>
               </w:rPr>
-              <w:t xml:space="preserve">VirusTotal Analysis/vt_analysis_filtered.xlsx</w:t>
+              <w:t xml:space="preserve">Results-VirusTotal-Analysis/vt_analysis_filtered.xlsx</w:t>
             </w:r>
           </w:p>
         </w:tc>
@@ -1640,7 +3811,7 @@
               <w:rPr>
                 <w:rtl w:val="0"/>
               </w:rPr>
-              <w:t xml:space="preserve">VSIX Files</w:t>
+              <w:t xml:space="preserve">Data-VSIX-Files</w:t>
             </w:r>
           </w:p>
         </w:tc>
@@ -1683,17 +3854,343 @@
     </w:p>
     <w:p>
       <w:pPr>
-        <w:rPr/>
-      </w:pPr>
-      <w:r>
-        <w:rPr>
-          <w:rtl w:val="0"/>
-        </w:rPr>
+        <w:ind w:left="0" w:firstLine="0"/>
+        <w:rPr>
+          <w:b w:val="1"/>
+        </w:rPr>
+      </w:pPr>
+      <w:r>
+        <w:rPr>
+          <w:b w:val="1"/>
+          <w:rtl w:val="0"/>
+        </w:rPr>
+        <w:t xml:space="preserve">How to Work with Instrumented VSCode</w:t>
       </w:r>
     </w:p>
     <w:p>
       <w:pPr>
-        <w:ind w:left="0" w:firstLine="0"/>
+        <w:numPr>
+          <w:ilvl w:val="0"/>
+          <w:numId w:val="2"/>
+        </w:numPr>
+        <w:ind w:left="720" w:hanging="360"/>
+        <w:rPr>
+          <w:u w:val="none"/>
+        </w:rPr>
+      </w:pPr>
+      <w:r>
+        <w:rPr>
+          <w:rtl w:val="0"/>
+        </w:rPr>
+        <w:t xml:space="preserve">Install the Application:</w:t>
+      </w:r>
+      <w:r>
+        <w:rPr>
+          <w:rtl w:val="0"/>
+        </w:rPr>
+      </w:r>
+    </w:p>
+    <w:p>
+      <w:pPr>
+        <w:numPr>
+          <w:ilvl w:val="1"/>
+          <w:numId w:val="2"/>
+        </w:numPr>
+        <w:ind w:left="1440" w:hanging="360"/>
+        <w:rPr>
+          <w:u w:val="none"/>
+        </w:rPr>
+      </w:pPr>
+      <w:r>
+        <w:rPr>
+          <w:rtl w:val="0"/>
+        </w:rPr>
+        <w:t xml:space="preserve">Download and install the relevant application for either Windows or macOS.</w:t>
+      </w:r>
+      <w:r>
+        <w:rPr>
+          <w:rtl w:val="0"/>
+        </w:rPr>
+      </w:r>
+    </w:p>
+    <w:p>
+      <w:pPr>
+        <w:numPr>
+          <w:ilvl w:val="0"/>
+          <w:numId w:val="2"/>
+        </w:numPr>
+        <w:ind w:left="720" w:hanging="360"/>
+        <w:rPr>
+          <w:u w:val="none"/>
+        </w:rPr>
+      </w:pPr>
+      <w:r>
+        <w:rPr>
+          <w:rtl w:val="0"/>
+        </w:rPr>
+        <w:t xml:space="preserve">Start the Application:</w:t>
+      </w:r>
+      <w:r>
+        <w:rPr>
+          <w:rtl w:val="0"/>
+        </w:rPr>
+      </w:r>
+    </w:p>
+    <w:p>
+      <w:pPr>
+        <w:numPr>
+          <w:ilvl w:val="1"/>
+          <w:numId w:val="2"/>
+        </w:numPr>
+        <w:ind w:left="1440" w:hanging="360"/>
+        <w:rPr>
+          <w:u w:val="none"/>
+        </w:rPr>
+      </w:pPr>
+      <w:r>
+        <w:rPr>
+          <w:rtl w:val="0"/>
+        </w:rPr>
+        <w:t xml:space="preserve">Launch the application and grant full permission to trust the workspace.</w:t>
+      </w:r>
+      <w:r>
+        <w:rPr>
+          <w:rtl w:val="0"/>
+        </w:rPr>
+      </w:r>
+    </w:p>
+    <w:p>
+      <w:pPr>
+        <w:numPr>
+          <w:ilvl w:val="0"/>
+          <w:numId w:val="2"/>
+        </w:numPr>
+        <w:ind w:left="720" w:hanging="360"/>
+        <w:rPr>
+          <w:u w:val="none"/>
+        </w:rPr>
+      </w:pPr>
+      <w:r>
+        <w:rPr>
+          <w:rtl w:val="0"/>
+        </w:rPr>
+        <w:t xml:space="preserve">Install Extensions:</w:t>
+      </w:r>
+      <w:r>
+        <w:rPr>
+          <w:rtl w:val="0"/>
+        </w:rPr>
+      </w:r>
+    </w:p>
+    <w:p>
+      <w:pPr>
+        <w:numPr>
+          <w:ilvl w:val="1"/>
+          <w:numId w:val="2"/>
+        </w:numPr>
+        <w:ind w:left="1440" w:hanging="360"/>
+        <w:rPr>
+          <w:u w:val="none"/>
+        </w:rPr>
+      </w:pPr>
+      <w:r>
+        <w:rPr>
+          <w:rtl w:val="0"/>
+        </w:rPr>
+        <w:t xml:space="preserve">Download the extension(s) from the Data-VSIX-Files/v6Extensions.zip and install them via a </w:t>
+      </w:r>
+      <w:r>
+        <w:rPr>
+          <w:rFonts w:ascii="Courier New" w:cs="Courier New" w:eastAsia="Courier New" w:hAnsi="Courier New"/>
+          <w:rtl w:val="0"/>
+        </w:rPr>
+        <w:t xml:space="preserve">.vsix</w:t>
+      </w:r>
+      <w:r>
+        <w:rPr>
+          <w:rtl w:val="0"/>
+        </w:rPr>
+        <w:t xml:space="preserve"> file installation in the extension tab of the application.</w:t>
+      </w:r>
+      <w:r>
+        <w:rPr>
+          <w:rtl w:val="0"/>
+        </w:rPr>
+      </w:r>
+    </w:p>
+    <w:p>
+      <w:pPr>
+        <w:numPr>
+          <w:ilvl w:val="0"/>
+          <w:numId w:val="2"/>
+        </w:numPr>
+        <w:ind w:left="720" w:hanging="360"/>
+        <w:rPr>
+          <w:u w:val="none"/>
+        </w:rPr>
+      </w:pPr>
+      <w:r>
+        <w:rPr>
+          <w:rtl w:val="0"/>
+        </w:rPr>
+        <w:t xml:space="preserve">Monitor Network Traffic (if required):</w:t>
+      </w:r>
+      <w:r>
+        <w:rPr>
+          <w:rtl w:val="0"/>
+        </w:rPr>
+      </w:r>
+    </w:p>
+    <w:p>
+      <w:pPr>
+        <w:numPr>
+          <w:ilvl w:val="1"/>
+          <w:numId w:val="2"/>
+        </w:numPr>
+        <w:ind w:left="1440" w:hanging="360"/>
+        <w:rPr>
+          <w:u w:val="none"/>
+        </w:rPr>
+      </w:pPr>
+      <w:r>
+        <w:rPr>
+          <w:rtl w:val="0"/>
+        </w:rPr>
+        <w:t xml:space="preserve">Install </w:t>
+      </w:r>
+      <w:r>
+        <w:rPr>
+          <w:rFonts w:ascii="Courier New" w:cs="Courier New" w:eastAsia="Courier New" w:hAnsi="Courier New"/>
+          <w:rtl w:val="0"/>
+        </w:rPr>
+        <w:t xml:space="preserve">mitmproxy</w:t>
+      </w:r>
+      <w:r>
+        <w:rPr>
+          <w:rtl w:val="0"/>
+        </w:rPr>
+        <w:t xml:space="preserve"> to monitor external access.</w:t>
+      </w:r>
+      <w:r>
+        <w:rPr>
+          <w:rtl w:val="0"/>
+        </w:rPr>
+      </w:r>
+    </w:p>
+    <w:p>
+      <w:pPr>
+        <w:numPr>
+          <w:ilvl w:val="1"/>
+          <w:numId w:val="2"/>
+        </w:numPr>
+        <w:ind w:left="1440" w:hanging="360"/>
+        <w:rPr>
+          <w:u w:val="none"/>
+        </w:rPr>
+      </w:pPr>
+      <w:r>
+        <w:rPr>
+          <w:rtl w:val="0"/>
+        </w:rPr>
+        <w:t xml:space="preserve">Configure the proxy settings in the instrumented VSCode.</w:t>
+      </w:r>
+      <w:r>
+        <w:rPr>
+          <w:rtl w:val="0"/>
+        </w:rPr>
+      </w:r>
+    </w:p>
+    <w:p>
+      <w:pPr>
+        <w:numPr>
+          <w:ilvl w:val="0"/>
+          <w:numId w:val="2"/>
+        </w:numPr>
+        <w:ind w:left="720" w:hanging="360"/>
+        <w:rPr>
+          <w:u w:val="none"/>
+        </w:rPr>
+      </w:pPr>
+      <w:r>
+        <w:rPr>
+          <w:rtl w:val="0"/>
+        </w:rPr>
+        <w:t xml:space="preserve">View API Access Logs:</w:t>
+      </w:r>
+      <w:r>
+        <w:rPr>
+          <w:rtl w:val="0"/>
+        </w:rPr>
+      </w:r>
+    </w:p>
+    <w:p>
+      <w:pPr>
+        <w:numPr>
+          <w:ilvl w:val="1"/>
+          <w:numId w:val="2"/>
+        </w:numPr>
+        <w:ind w:left="1440" w:hanging="360"/>
+        <w:rPr>
+          <w:u w:val="none"/>
+        </w:rPr>
+      </w:pPr>
+      <w:r>
+        <w:rPr>
+          <w:rtl w:val="0"/>
+        </w:rPr>
+        <w:t xml:space="preserve">Access each extension's API access logs in the </w:t>
+      </w:r>
+      <w:r>
+        <w:rPr>
+          <w:rFonts w:ascii="Courier New" w:cs="Courier New" w:eastAsia="Courier New" w:hAnsi="Courier New"/>
+          <w:rtl w:val="0"/>
+        </w:rPr>
+        <w:t xml:space="preserve">/tmp/extensionLogs/</w:t>
+      </w:r>
+      <w:r>
+        <w:rPr>
+          <w:rtl w:val="0"/>
+        </w:rPr>
+        <w:t xml:space="preserve"> folder. Log files are created for each installed extension.</w:t>
+      </w:r>
+      <w:r>
+        <w:rPr>
+          <w:rtl w:val="0"/>
+        </w:rPr>
+      </w:r>
+    </w:p>
+    <w:p>
+      <w:pPr>
+        <w:numPr>
+          <w:ilvl w:val="1"/>
+          <w:numId w:val="2"/>
+        </w:numPr>
+        <w:ind w:left="1440" w:hanging="360"/>
+        <w:rPr>
+          <w:u w:val="none"/>
+        </w:rPr>
+      </w:pPr>
+      <w:r>
+        <w:rPr>
+          <w:rtl w:val="0"/>
+        </w:rPr>
+        <w:t xml:space="preserve">Note: On a Windows machine, the temporary folder will be located in the disk partition where the application is installed.</w:t>
+      </w:r>
+    </w:p>
+    <w:p>
+      <w:pPr>
+        <w:rPr/>
+      </w:pPr>
+      <w:r>
+        <w:rPr>
+          <w:rtl w:val="0"/>
+        </w:rPr>
+      </w:r>
+    </w:p>
+    <w:p>
+      <w:pPr>
+        <w:spacing w:line="276" w:lineRule="auto"/>
+        <w:jc w:val="both"/>
         <w:rPr>
           <w:b w:val="1"/>
         </w:rPr>
@@ -1703,7 +4200,118 @@
           <w:b w:val="1"/>
           <w:rtl w:val="0"/>
         </w:rPr>
-        <w:t xml:space="preserve">How to Work with Instrumented VSCode</w:t>
+        <w:t xml:space="preserve">Dynamic Analysis (Verified behavior with manual execution)</w:t>
+      </w:r>
+    </w:p>
+    <w:p>
+      <w:pPr>
+        <w:spacing w:line="276" w:lineRule="auto"/>
+        <w:jc w:val="both"/>
+        <w:rPr>
+          <w:b w:val="1"/>
+        </w:rPr>
+      </w:pPr>
+      <w:r>
+        <w:rPr>
+          <w:rtl w:val="0"/>
+        </w:rPr>
+      </w:r>
+    </w:p>
+    <w:p>
+      <w:pPr>
+        <w:spacing w:line="276" w:lineRule="auto"/>
+        <w:jc w:val="both"/>
+        <w:rPr/>
+      </w:pPr>
+      <w:r>
+        <w:rPr>
+          <w:rtl w:val="0"/>
+        </w:rPr>
+        <w:t xml:space="preserve">This project demonstrates the manual execution of Visual Studio Code (VS Code) extensions, logs the extensions' actions, captures network requests using the </w:t>
+      </w:r>
+      <w:hyperlink r:id="rId7">
+        <w:r>
+          <w:rPr>
+            <w:color w:val="1155cc"/>
+            <w:u w:val="single"/>
+            <w:rtl w:val="0"/>
+          </w:rPr>
+          <w:t xml:space="preserve">mitmproxy tool</w:t>
+        </w:r>
+      </w:hyperlink>
+      <w:r>
+        <w:rPr>
+          <w:rtl w:val="0"/>
+        </w:rPr>
+        <w:t xml:space="preserve">, and checks for suspicious extensions. Each sheet corresponds to a result section in the paper, found in the Results section "Suspicious Extensions."</w:t>
+      </w:r>
+    </w:p>
+    <w:p>
+      <w:pPr>
+        <w:spacing w:line="276" w:lineRule="auto"/>
+        <w:jc w:val="both"/>
+        <w:rPr>
+          <w:b w:val="1"/>
+        </w:rPr>
+      </w:pPr>
+      <w:r>
+        <w:rPr>
+          <w:rtl w:val="0"/>
+        </w:rPr>
+      </w:r>
+    </w:p>
+    <w:p>
+      <w:pPr>
+        <w:spacing w:line="276" w:lineRule="auto"/>
+        <w:jc w:val="both"/>
+        <w:rPr/>
+      </w:pPr>
+      <w:r>
+        <w:rPr>
+          <w:rtl w:val="0"/>
+        </w:rPr>
+        <w:t xml:space="preserve">When replicating these experiments, you need to </w:t>
+      </w:r>
+      <w:hyperlink r:id="rId8">
+        <w:r>
+          <w:rPr>
+            <w:color w:val="1155cc"/>
+            <w:u w:val="single"/>
+            <w:rtl w:val="0"/>
+          </w:rPr>
+          <w:t xml:space="preserve">download the extensions</w:t>
+        </w:r>
+      </w:hyperlink>
+      <w:r>
+        <w:rPr>
+          <w:rtl w:val="0"/>
+        </w:rPr>
+        <w:t xml:space="preserve"> using Extension Id (ex: f2fd462f-f1bd-4c62-b54f-59a4e5ffc6a3) and run them through instrumented VS Code.</w:t>
+      </w:r>
+    </w:p>
+    <w:p>
+      <w:pPr>
+        <w:spacing w:line="276" w:lineRule="auto"/>
+        <w:jc w:val="both"/>
+        <w:rPr/>
+      </w:pPr>
+      <w:r>
+        <w:rPr>
+          <w:rtl w:val="0"/>
+        </w:rPr>
+      </w:r>
+    </w:p>
+    <w:p>
+      <w:pPr>
+        <w:spacing w:line="276" w:lineRule="auto"/>
+        <w:jc w:val="both"/>
+        <w:rPr/>
+      </w:pPr>
+      <w:r>
+        <w:rPr>
+          <w:rtl w:val="0"/>
+        </w:rPr>
+        <w:t xml:space="preserve">Each column in the excel sheet represents the following:</w:t>
       </w:r>
     </w:p>
     <w:p>
@@ -1712,44 +4320,22 @@
           <w:ilvl w:val="0"/>
           <w:numId w:val="1"/>
         </w:numPr>
+        <w:spacing w:line="276" w:lineRule="auto"/>
         <w:ind w:left="720" w:hanging="360"/>
-        <w:rPr>
-          <w:u w:val="none"/>
-        </w:rPr>
-      </w:pPr>
-      <w:r>
-        <w:rPr>
-          <w:rtl w:val="0"/>
-        </w:rPr>
-        <w:t xml:space="preserve">Install the Application:</w:t>
-      </w:r>
-      <w:r>
-        <w:rPr>
-          <w:rtl w:val="0"/>
-        </w:rPr>
-      </w:r>
-    </w:p>
-    <w:p>
-      <w:pPr>
-        <w:numPr>
-          <w:ilvl w:val="1"/>
-          <w:numId w:val="1"/>
-        </w:numPr>
-        <w:ind w:left="1440" w:hanging="360"/>
-        <w:rPr>
-          <w:u w:val="none"/>
-        </w:rPr>
-      </w:pPr>
-      <w:r>
-        <w:rPr>
-          <w:rtl w:val="0"/>
-        </w:rPr>
-        <w:t xml:space="preserve">Download and install the relevant application for either Windows or macOS.</w:t>
-      </w:r>
-      <w:r>
-        <w:rPr>
-          <w:rtl w:val="0"/>
-        </w:rPr>
+        <w:jc w:val="both"/>
+      </w:pPr>
+      <w:r>
+        <w:rPr>
+          <w:b w:val="1"/>
+          <w:rtl w:val="0"/>
+        </w:rPr>
+        <w:t xml:space="preserve">Id</w:t>
+      </w:r>
+      <w:r>
+        <w:rPr>
+          <w:rtl w:val="0"/>
+        </w:rPr>
+        <w:t xml:space="preserve">: Unique extension ID we created to search extensions</w:t>
       </w:r>
     </w:p>
     <w:p>
@@ -1758,44 +4344,22 @@
           <w:ilvl w:val="0"/>
           <w:numId w:val="1"/>
         </w:numPr>
+        <w:spacing w:line="276" w:lineRule="auto"/>
         <w:ind w:left="720" w:hanging="360"/>
-        <w:rPr>
-          <w:u w:val="none"/>
-        </w:rPr>
-      </w:pPr>
-      <w:r>
-        <w:rPr>
-          <w:rtl w:val="0"/>
-        </w:rPr>
-        <w:t xml:space="preserve">Start the Application:</w:t>
-      </w:r>
-      <w:r>
-        <w:rPr>
-          <w:rtl w:val="0"/>
-        </w:rPr>
-      </w:r>
-    </w:p>
-    <w:p>
-      <w:pPr>
-        <w:numPr>
-          <w:ilvl w:val="1"/>
-          <w:numId w:val="1"/>
-        </w:numPr>
-        <w:ind w:left="1440" w:hanging="360"/>
-        <w:rPr>
-          <w:u w:val="none"/>
-        </w:rPr>
-      </w:pPr>
-      <w:r>
-        <w:rPr>
-          <w:rtl w:val="0"/>
-        </w:rPr>
-        <w:t xml:space="preserve">Launch the application and grant full permission to trust the workspace.</w:t>
-      </w:r>
-      <w:r>
-        <w:rPr>
-          <w:rtl w:val="0"/>
-        </w:rPr>
+        <w:jc w:val="both"/>
+      </w:pPr>
+      <w:r>
+        <w:rPr>
+          <w:b w:val="1"/>
+          <w:rtl w:val="0"/>
+        </w:rPr>
+        <w:t xml:space="preserve">Extension Name</w:t>
+      </w:r>
+      <w:r>
+        <w:rPr>
+          <w:rtl w:val="0"/>
+        </w:rPr>
+        <w:t xml:space="preserve">: Extension's name</w:t>
       </w:r>
     </w:p>
     <w:p>
@@ -1804,57 +4368,22 @@
           <w:ilvl w:val="0"/>
           <w:numId w:val="1"/>
         </w:numPr>
+        <w:spacing w:line="276" w:lineRule="auto"/>
         <w:ind w:left="720" w:hanging="360"/>
-        <w:rPr>
-          <w:u w:val="none"/>
-        </w:rPr>
-      </w:pPr>
-      <w:r>
-        <w:rPr>
-          <w:rtl w:val="0"/>
-        </w:rPr>
-        <w:t xml:space="preserve">Install Extensions:</w:t>
-      </w:r>
-      <w:r>
-        <w:rPr>
-          <w:rtl w:val="0"/>
-        </w:rPr>
-      </w:r>
-    </w:p>
-    <w:p>
-      <w:pPr>
-        <w:numPr>
-          <w:ilvl w:val="1"/>
-          <w:numId w:val="1"/>
-        </w:numPr>
-        <w:ind w:left="1440" w:hanging="360"/>
-        <w:rPr>
-          <w:u w:val="none"/>
-        </w:rPr>
-      </w:pPr>
-      <w:r>
-        <w:rPr>
-          <w:rtl w:val="0"/>
-        </w:rPr>
-        <w:t xml:space="preserve">Manually download the extension(s) from the marketplace and install them via a </w:t>
-      </w:r>
-      <w:r>
-        <w:rPr>
-          <w:rFonts w:ascii="Courier New" w:cs="Courier New" w:eastAsia="Courier New" w:hAnsi="Courier New"/>
-          <w:rtl w:val="0"/>
-        </w:rPr>
-        <w:t xml:space="preserve">.vsix</w:t>
-      </w:r>
-      <w:r>
-        <w:rPr>
-          <w:rtl w:val="0"/>
-        </w:rPr>
-        <w:t xml:space="preserve"> file, as access to the extension marketplace is restricted in this version.</w:t>
-      </w:r>
-      <w:r>
-        <w:rPr>
-          <w:rtl w:val="0"/>
-        </w:rPr>
+        <w:jc w:val="both"/>
+      </w:pPr>
+      <w:r>
+        <w:rPr>
+          <w:b w:val="1"/>
+          <w:rtl w:val="0"/>
+        </w:rPr>
+        <w:t xml:space="preserve">Usage</w:t>
+      </w:r>
+      <w:r>
+        <w:rPr>
+          <w:rtl w:val="0"/>
+        </w:rPr>
+        <w:t xml:space="preserve">: VS Code marketplace page description or basic functionality</w:t>
       </w:r>
     </w:p>
     <w:p>
@@ -1863,80 +4392,22 @@
           <w:ilvl w:val="0"/>
           <w:numId w:val="1"/>
         </w:numPr>
+        <w:spacing w:line="276" w:lineRule="auto"/>
         <w:ind w:left="720" w:hanging="360"/>
-        <w:rPr>
-          <w:u w:val="none"/>
-        </w:rPr>
-      </w:pPr>
-      <w:r>
-        <w:rPr>
-          <w:rtl w:val="0"/>
-        </w:rPr>
-        <w:t xml:space="preserve">Monitor Network Traffic (if required):</w:t>
-      </w:r>
-      <w:r>
-        <w:rPr>
-          <w:rtl w:val="0"/>
-        </w:rPr>
-      </w:r>
-    </w:p>
-    <w:p>
-      <w:pPr>
-        <w:numPr>
-          <w:ilvl w:val="1"/>
-          <w:numId w:val="1"/>
-        </w:numPr>
-        <w:ind w:left="1440" w:hanging="360"/>
-        <w:rPr>
-          <w:u w:val="none"/>
-        </w:rPr>
-      </w:pPr>
-      <w:r>
-        <w:rPr>
-          <w:rtl w:val="0"/>
-        </w:rPr>
-        <w:t xml:space="preserve">Install </w:t>
-      </w:r>
-      <w:r>
-        <w:rPr>
-          <w:rFonts w:ascii="Courier New" w:cs="Courier New" w:eastAsia="Courier New" w:hAnsi="Courier New"/>
-          <w:rtl w:val="0"/>
-        </w:rPr>
-        <w:t xml:space="preserve">mitmproxy</w:t>
-      </w:r>
-      <w:r>
-        <w:rPr>
-          <w:rtl w:val="0"/>
-        </w:rPr>
-        <w:t xml:space="preserve"> to monitor external access.</w:t>
-      </w:r>
-      <w:r>
-        <w:rPr>
-          <w:rtl w:val="0"/>
-        </w:rPr>
-      </w:r>
-    </w:p>
-    <w:p>
-      <w:pPr>
-        <w:numPr>
-          <w:ilvl w:val="1"/>
-          <w:numId w:val="1"/>
-        </w:numPr>
-        <w:ind w:left="1440" w:hanging="360"/>
-        <w:rPr>
-          <w:u w:val="none"/>
-        </w:rPr>
-      </w:pPr>
-      <w:r>
-        <w:rPr>
-          <w:rtl w:val="0"/>
-        </w:rPr>
-        <w:t xml:space="preserve">Configure the proxy settings in the instrumented VSCode.</w:t>
-      </w:r>
-      <w:r>
-        <w:rPr>
-          <w:rtl w:val="0"/>
-        </w:rPr>
+        <w:jc w:val="both"/>
+      </w:pPr>
+      <w:r>
+        <w:rPr>
+          <w:b w:val="1"/>
+          <w:rtl w:val="0"/>
+        </w:rPr>
+        <w:t xml:space="preserve">Download Counts</w:t>
+      </w:r>
+      <w:r>
+        <w:rPr>
+          <w:rtl w:val="0"/>
+        </w:rPr>
+        <w:t xml:space="preserve">: Download count at the VS Code marketplace page</w:t>
       </w:r>
     </w:p>
     <w:p>
@@ -1945,76 +4416,192 @@
           <w:ilvl w:val="0"/>
           <w:numId w:val="1"/>
         </w:numPr>
+        <w:spacing w:line="276" w:lineRule="auto"/>
         <w:ind w:left="720" w:hanging="360"/>
-        <w:rPr>
-          <w:u w:val="none"/>
-        </w:rPr>
-      </w:pPr>
-      <w:r>
-        <w:rPr>
-          <w:rtl w:val="0"/>
-        </w:rPr>
-        <w:t xml:space="preserve">View API Access Logs:</w:t>
-      </w:r>
-      <w:r>
-        <w:rPr>
-          <w:rtl w:val="0"/>
-        </w:rPr>
+        <w:jc w:val="both"/>
+      </w:pPr>
+      <w:r>
+        <w:rPr>
+          <w:b w:val="1"/>
+          <w:rtl w:val="0"/>
+        </w:rPr>
+        <w:t xml:space="preserve">Comment</w:t>
+      </w:r>
+      <w:r>
+        <w:rPr>
+          <w:rtl w:val="0"/>
+        </w:rPr>
+        <w:t xml:space="preserve">: Suspicious behavior of the extension</w:t>
       </w:r>
     </w:p>
     <w:p>
       <w:pPr>
         <w:numPr>
-          <w:ilvl w:val="1"/>
+          <w:ilvl w:val="0"/>
           <w:numId w:val="1"/>
         </w:numPr>
-        <w:ind w:left="1440" w:hanging="360"/>
-        <w:rPr>
-          <w:u w:val="none"/>
-        </w:rPr>
-      </w:pPr>
-      <w:r>
-        <w:rPr>
-          <w:rtl w:val="0"/>
-        </w:rPr>
-        <w:t xml:space="preserve">Access each extension's API access logs in the </w:t>
-      </w:r>
-      <w:r>
-        <w:rPr>
-          <w:rFonts w:ascii="Courier New" w:cs="Courier New" w:eastAsia="Courier New" w:hAnsi="Courier New"/>
-          <w:rtl w:val="0"/>
-        </w:rPr>
-        <w:t xml:space="preserve">/tmp/extensionLogs/</w:t>
-      </w:r>
-      <w:r>
-        <w:rPr>
-          <w:rtl w:val="0"/>
-        </w:rPr>
-        <w:t xml:space="preserve"> folder. Log files are created for each installed extension.</w:t>
-      </w:r>
-      <w:r>
-        <w:rPr>
-          <w:rtl w:val="0"/>
-        </w:rPr>
+        <w:spacing w:line="276" w:lineRule="auto"/>
+        <w:ind w:left="720" w:hanging="360"/>
+        <w:jc w:val="both"/>
+      </w:pPr>
+      <w:r>
+        <w:rPr>
+          <w:b w:val="1"/>
+          <w:rtl w:val="0"/>
+        </w:rPr>
+        <w:t xml:space="preserve">Transparency</w:t>
+      </w:r>
+      <w:r>
+        <w:rPr>
+          <w:rtl w:val="0"/>
+        </w:rPr>
+        <w:t xml:space="preserve">: Whether they describe the actual behavior in the VS Code marketplace page</w:t>
       </w:r>
     </w:p>
     <w:p>
       <w:pPr>
         <w:numPr>
-          <w:ilvl w:val="1"/>
+          <w:ilvl w:val="0"/>
           <w:numId w:val="1"/>
         </w:numPr>
-        <w:ind w:left="1440" w:hanging="360"/>
-        <w:rPr>
-          <w:u w:val="none"/>
-        </w:rPr>
-      </w:pPr>
-      <w:r>
-        <w:rPr>
-          <w:rtl w:val="0"/>
-        </w:rPr>
-        <w:t xml:space="preserve">Note: On a Windows machine, the temporary folder will be located in the disk partition where the application is installed.</w:t>
-      </w:r>
+        <w:spacing w:line="276" w:lineRule="auto"/>
+        <w:ind w:left="720" w:hanging="360"/>
+        <w:jc w:val="both"/>
+      </w:pPr>
+      <w:r>
+        <w:rPr>
+          <w:b w:val="1"/>
+          <w:rtl w:val="0"/>
+        </w:rPr>
+        <w:t xml:space="preserve">Flow/Logs</w:t>
+      </w:r>
+      <w:r>
+        <w:rPr>
+          <w:rtl w:val="0"/>
+        </w:rPr>
+        <w:t xml:space="preserve">: mitmproxy log file (Flow), and the logs captured when executing VS Code extensions locally.</w:t>
+      </w:r>
+    </w:p>
+    <w:p>
+      <w:pPr>
+        <w:numPr>
+          <w:ilvl w:val="0"/>
+          <w:numId w:val="1"/>
+        </w:numPr>
+        <w:spacing w:line="276" w:lineRule="auto"/>
+        <w:ind w:left="720" w:hanging="360"/>
+        <w:jc w:val="both"/>
+      </w:pPr>
+      <w:r>
+        <w:rPr>
+          <w:b w:val="1"/>
+          <w:rtl w:val="0"/>
+        </w:rPr>
+        <w:t xml:space="preserve">Sharing Reason</w:t>
+      </w:r>
+      <w:r>
+        <w:rPr>
+          <w:rtl w:val="0"/>
+        </w:rPr>
+        <w:t xml:space="preserve">: Purpose of the code sharing (Only in the Code Sharing sheet)</w:t>
+      </w:r>
+    </w:p>
+    <w:p>
+      <w:pPr>
+        <w:numPr>
+          <w:ilvl w:val="0"/>
+          <w:numId w:val="1"/>
+        </w:numPr>
+        <w:spacing w:line="276" w:lineRule="auto"/>
+        <w:ind w:left="720" w:hanging="360"/>
+        <w:jc w:val="both"/>
+      </w:pPr>
+      <w:r>
+        <w:rPr>
+          <w:b w:val="1"/>
+          <w:rtl w:val="0"/>
+        </w:rPr>
+        <w:t xml:space="preserve">Tracking Data</w:t>
+      </w:r>
+      <w:r>
+        <w:rPr>
+          <w:rtl w:val="0"/>
+        </w:rPr>
+        <w:t xml:space="preserve">: Types of data used for tracking (Only in the Tracking sheet)</w:t>
+      </w:r>
+    </w:p>
+    <w:p>
+      <w:pPr>
+        <w:widowControl w:val="0"/>
+        <w:spacing w:line="276" w:lineRule="auto"/>
+        <w:jc w:val="both"/>
+        <w:rPr/>
+      </w:pPr>
+      <w:r>
+        <w:rPr>
+          <w:rtl w:val="0"/>
+        </w:rPr>
+      </w:r>
+    </w:p>
+    <w:p>
+      <w:pPr>
+        <w:spacing w:line="276" w:lineRule="auto"/>
+        <w:jc w:val="both"/>
+        <w:rPr/>
+      </w:pPr>
+      <w:r>
+        <w:rPr>
+          <w:rtl w:val="0"/>
+        </w:rPr>
+        <w:t xml:space="preserve">To demonstrate code sharing, we have used the following sample javascript code file, which you might find in the flow files:</w:t>
+      </w:r>
+    </w:p>
+    <w:p>
+      <w:pPr>
+        <w:widowControl w:val="0"/>
+        <w:spacing w:line="276" w:lineRule="auto"/>
+        <w:jc w:val="both"/>
+        <w:rPr/>
+      </w:pPr>
+      <w:r>
+        <w:rPr>
+          <w:rtl w:val="0"/>
+        </w:rPr>
+      </w:r>
+    </w:p>
+    <w:p>
+      <w:pPr>
+        <w:spacing w:line="276" w:lineRule="auto"/>
+        <w:jc w:val="both"/>
+        <w:rPr>
+          <w:i w:val="1"/>
+        </w:rPr>
+      </w:pPr>
+      <w:r>
+        <w:rPr>
+          <w:i w:val="1"/>
+          <w:rtl w:val="0"/>
+        </w:rPr>
+        <w:t xml:space="preserve">"const forge = require('node-forge');\r\nconst fs = require('fs');\r\n\r\n// Generate a key pair (public and private keys)\r\nconst keys = forge.pki.rsa.generateKeyPair({ bits: 2048 });\r\n\r\n// Convert the keys to PEM format (for demonstration purposes)\r\nconst privateKeyPem = forge.pki.privateKeyToPem(keys.privateKey);\r\nconst publicKeyPem = forge.pki.publicKeyToPem(keys.publicKey);\r\n\r\n// Save the keys to files (in practice, keep these keys secure)\r\nfs.writeFileSync('private_key.pem', privateKeyPem, 'utf8');\r\nfs.writeFileSync('public_key.pem', publicKeyPem, 'utf8');\r\nconsole.log('Keys generated and saved.');\r\n\r\n// Function to sign a message\r\nfunction signMessage(privateKey, message) {\r\n const md = forge.md.sha256.create();\r\n md.update(message, 'utf8');\r\n const signature = privateKey.sign(md);\r\n return signature;\r\n}\r\n\r\n// Function to verify a signature\r\nfunction verifySignature(publicKey, message, signature) {\r\n const md = forge.md.sha256.create();\r\n md.update(message, 'utf8');\r\n return publicKey.verify(md.digest().getBytes(), signature);\r\n}\r\n\r\nconst message = 'This is a signed message';\r\n\r\n// Sign the message using the private key\r\nconst privateKey = forge.pki.privateKeyFromPem(fs.readFileSync('private_key.pem', 'utf8'));\r\nconst signature = signMessage(privateKey, message);\r\n\r\nconsole.log('Message:', message);\r\nconsole.log('Signature:', signature);\r\n\r\n// Verify the signature using the public key\r\nconst publicKey = forge.pki.publicKeyFromPem(fs.readFileSync('public_key.pem', 'utf8'));\r\nconst isSignatureValid = verifySignature(publicKey, message, signature);\r\n\r\nif (isSignatureValid) {\r\n console.log('Signature is valid.');\r\n} else {\r\n console.log('Signature is not valid.');\r\n}\r\n\r\n"</w:t>
+      </w:r>
+    </w:p>
+    <w:p>
+      <w:pPr>
+        <w:widowControl w:val="0"/>
+        <w:spacing w:line="276" w:lineRule="auto"/>
+        <w:jc w:val="both"/>
+        <w:rPr/>
+      </w:pPr>
+      <w:r>
+        <w:rPr>
+          <w:rtl w:val="0"/>
+        </w:rPr>
+      </w:r>
+    </w:p>
+    <w:p>
+      <w:pPr>
+        <w:rPr/>
+      </w:pPr>
       <w:r>
         <w:rPr>
           <w:rtl w:val="0"/>
@@ -2035,6 +4622,206 @@
   <w:abstractNum w:abstractNumId="1">
     <w:lvl w:ilvl="0">
       <w:start w:val="1"/>
+      <w:numFmt w:val="bullet"/>
+      <w:lvlText w:val="-"/>
+      <w:lvlJc w:val="left"/>
+      <w:pPr>
+        <w:ind w:left="720" w:hanging="360"/>
+      </w:pPr>
+      <w:rPr>
+        <w:rFonts w:ascii="Arial" w:cs="Arial" w:eastAsia="Arial" w:hAnsi="Arial"/>
+        <w:b w:val="0"/>
+        <w:i w:val="0"/>
+        <w:smallCaps w:val="0"/>
+        <w:strike w:val="0"/>
+        <w:color w:val="000000"/>
+        <w:sz w:val="22"/>
+        <w:szCs w:val="22"/>
+        <w:u w:val="none"/>
+        <w:shd w:fill="auto" w:val="clear"/>
+        <w:vertAlign w:val="baseline"/>
+      </w:rPr>
+    </w:lvl>
+    <w:lvl w:ilvl="1">
+      <w:start w:val="1"/>
+      <w:numFmt w:val="bullet"/>
+      <w:lvlText w:val="-"/>
+      <w:lvlJc w:val="left"/>
+      <w:pPr>
+        <w:ind w:left="1440" w:hanging="360"/>
+      </w:pPr>
+      <w:rPr>
+        <w:rFonts w:ascii="Arial" w:cs="Arial" w:eastAsia="Arial" w:hAnsi="Arial"/>
+        <w:b w:val="0"/>
+        <w:i w:val="0"/>
+        <w:smallCaps w:val="0"/>
+        <w:strike w:val="0"/>
+        <w:color w:val="000000"/>
+        <w:sz w:val="22"/>
+        <w:szCs w:val="22"/>
+        <w:u w:val="none"/>
+        <w:shd w:fill="auto" w:val="clear"/>
+        <w:vertAlign w:val="baseline"/>
+      </w:rPr>
+    </w:lvl>
+    <w:lvl w:ilvl="2">
+      <w:start w:val="1"/>
+      <w:numFmt w:val="bullet"/>
+      <w:lvlText w:val="-"/>
+      <w:lvlJc w:val="left"/>
+      <w:pPr>
+        <w:ind w:left="2160" w:hanging="360"/>
+      </w:pPr>
+      <w:rPr>
+        <w:rFonts w:ascii="Arial" w:cs="Arial" w:eastAsia="Arial" w:hAnsi="Arial"/>
+        <w:b w:val="0"/>
+        <w:i w:val="0"/>
+        <w:smallCaps w:val="0"/>
+        <w:strike w:val="0"/>
+        <w:color w:val="000000"/>
+        <w:sz w:val="22"/>
+        <w:szCs w:val="22"/>
+        <w:u w:val="none"/>
+        <w:shd w:fill="auto" w:val="clear"/>
+        <w:vertAlign w:val="baseline"/>
+      </w:rPr>
+    </w:lvl>
+    <w:lvl w:ilvl="3">
+      <w:start w:val="1"/>
+      <w:numFmt w:val="bullet"/>
+      <w:lvlText w:val="-"/>
+      <w:lvlJc w:val="left"/>
+      <w:pPr>
+        <w:ind w:left="2880" w:hanging="360"/>
+      </w:pPr>
+      <w:rPr>
+        <w:rFonts w:ascii="Arial" w:cs="Arial" w:eastAsia="Arial" w:hAnsi="Arial"/>
+        <w:b w:val="0"/>
+        <w:i w:val="0"/>
+        <w:smallCaps w:val="0"/>
+        <w:strike w:val="0"/>
+        <w:color w:val="000000"/>
+        <w:sz w:val="22"/>
+        <w:szCs w:val="22"/>
+        <w:u w:val="none"/>
+        <w:shd w:fill="auto" w:val="clear"/>
+        <w:vertAlign w:val="baseline"/>
+      </w:rPr>
+    </w:lvl>
+    <w:lvl w:ilvl="4">
+      <w:start w:val="1"/>
+      <w:numFmt w:val="bullet"/>
+      <w:lvlText w:val="-"/>
+      <w:lvlJc w:val="left"/>
+      <w:pPr>
+        <w:ind w:left="3600" w:hanging="360"/>
+      </w:pPr>
+      <w:rPr>
+        <w:rFonts w:ascii="Arial" w:cs="Arial" w:eastAsia="Arial" w:hAnsi="Arial"/>
+        <w:b w:val="0"/>
+        <w:i w:val="0"/>
+        <w:smallCaps w:val="0"/>
+        <w:strike w:val="0"/>
+        <w:color w:val="000000"/>
+        <w:sz w:val="22"/>
+        <w:szCs w:val="22"/>
+        <w:u w:val="none"/>
+        <w:shd w:fill="auto" w:val="clear"/>
+        <w:vertAlign w:val="baseline"/>
+      </w:rPr>
+    </w:lvl>
+    <w:lvl w:ilvl="5">
+      <w:start w:val="1"/>
+      <w:numFmt w:val="bullet"/>
+      <w:lvlText w:val="-"/>
+      <w:lvlJc w:val="left"/>
+      <w:pPr>
+        <w:ind w:left="4320" w:hanging="360"/>
+      </w:pPr>
+      <w:rPr>
+        <w:rFonts w:ascii="Arial" w:cs="Arial" w:eastAsia="Arial" w:hAnsi="Arial"/>
+        <w:b w:val="0"/>
+        <w:i w:val="0"/>
+        <w:smallCaps w:val="0"/>
+        <w:strike w:val="0"/>
+        <w:color w:val="000000"/>
+        <w:sz w:val="22"/>
+        <w:szCs w:val="22"/>
+        <w:u w:val="none"/>
+        <w:shd w:fill="auto" w:val="clear"/>
+        <w:vertAlign w:val="baseline"/>
+      </w:rPr>
+    </w:lvl>
+    <w:lvl w:ilvl="6">
+      <w:start w:val="1"/>
+      <w:numFmt w:val="bullet"/>
+      <w:lvlText w:val="-"/>
+      <w:lvlJc w:val="left"/>
+      <w:pPr>
+        <w:ind w:left="5040" w:hanging="360"/>
+      </w:pPr>
+      <w:rPr>
+        <w:rFonts w:ascii="Arial" w:cs="Arial" w:eastAsia="Arial" w:hAnsi="Arial"/>
+        <w:b w:val="0"/>
+        <w:i w:val="0"/>
+        <w:smallCaps w:val="0"/>
+        <w:strike w:val="0"/>
+        <w:color w:val="000000"/>
+        <w:sz w:val="22"/>
+        <w:szCs w:val="22"/>
+        <w:u w:val="none"/>
+        <w:shd w:fill="auto" w:val="clear"/>
+        <w:vertAlign w:val="baseline"/>
+      </w:rPr>
+    </w:lvl>
+    <w:lvl w:ilvl="7">
+      <w:start w:val="1"/>
+      <w:numFmt w:val="bullet"/>
+      <w:lvlText w:val="-"/>
+      <w:lvlJc w:val="left"/>
+      <w:pPr>
+        <w:ind w:left="5760" w:hanging="360"/>
+      </w:pPr>
+      <w:rPr>
+        <w:rFonts w:ascii="Arial" w:cs="Arial" w:eastAsia="Arial" w:hAnsi="Arial"/>
+        <w:b w:val="0"/>
+        <w:i w:val="0"/>
+        <w:smallCaps w:val="0"/>
+        <w:strike w:val="0"/>
+        <w:color w:val="000000"/>
+        <w:sz w:val="22"/>
+        <w:szCs w:val="22"/>
+        <w:u w:val="none"/>
+        <w:shd w:fill="auto" w:val="clear"/>
+        <w:vertAlign w:val="baseline"/>
+      </w:rPr>
+    </w:lvl>
+    <w:lvl w:ilvl="8">
+      <w:start w:val="1"/>
+      <w:numFmt w:val="bullet"/>
+      <w:lvlText w:val="-"/>
+      <w:lvlJc w:val="left"/>
+      <w:pPr>
+        <w:ind w:left="6480" w:hanging="360"/>
+      </w:pPr>
+      <w:rPr>
+        <w:rFonts w:ascii="Arial" w:cs="Arial" w:eastAsia="Arial" w:hAnsi="Arial"/>
+        <w:b w:val="0"/>
+        <w:i w:val="0"/>
+        <w:smallCaps w:val="0"/>
+        <w:strike w:val="0"/>
+        <w:color w:val="000000"/>
+        <w:sz w:val="22"/>
+        <w:szCs w:val="22"/>
+        <w:u w:val="none"/>
+        <w:shd w:fill="auto" w:val="clear"/>
+        <w:vertAlign w:val="baseline"/>
+      </w:rPr>
+    </w:lvl>
+  </w:abstractNum>
+  <w:abstractNum w:abstractNumId="2">
+    <w:lvl w:ilvl="0">
+      <w:start w:val="1"/>
       <w:numFmt w:val="decimal"/>
       <w:lvlText w:val="%1."/>
       <w:lvlJc w:val="left"/>
@@ -2144,6 +4931,9 @@
   </w:abstractNum>
   <w:num w:numId="1">
     <w:abstractNumId w:val="1"/>
+  </w:num>
+  <w:num w:numId="2">
+    <w:abstractNumId w:val="2"/>
   </w:num>
 </w:numbering>
 </file>
@@ -2451,6 +5241,19 @@
     </w:rPr>
   </w:style>
   <w:style w:type="table" w:styleId="Table1">
+    <w:basedOn w:val="TableNormal"/>
+    <w:tblPr>
+      <w:tblStyleRowBandSize w:val="1"/>
+      <w:tblStyleColBandSize w:val="1"/>
+      <w:tblCellMar>
+        <w:top w:w="100.0" w:type="dxa"/>
+        <w:left w:w="100.0" w:type="dxa"/>
+        <w:bottom w:w="100.0" w:type="dxa"/>
+        <w:right w:w="100.0" w:type="dxa"/>
+      </w:tblCellMar>
+    </w:tblPr>
+  </w:style>
+  <w:style w:type="table" w:styleId="Table2">
     <w:basedOn w:val="TableNormal"/>
     <w:tblPr>
       <w:tblStyleRowBandSize w:val="1"/>
@@ -2788,7 +5591,7 @@
 
 <file path=customXML/item1.xml><?xml version="1.0" encoding="utf-8"?>
 <go:gDocsCustomXmlDataStorage xmlns:go="http://customooxmlschemas.google.com/" xmlns:r="http://schemas.openxmlformats.org/officeDocument/2006/relationships" uri="GoogleDocsCustomDataVersion2">
-  <go:docsCustomData xmlns:go="http://customooxmlschemas.google.com/" roundtripDataSignature="AMtx7miaN4oawBnC8tFtJlBFbFK2XN1RPg==">CgMxLjA4AHIhMXRUdDl0MWxpX1R4OVp1dGxKUlFnLTBJRzdFTTRhMzVk</go:docsCustomData>
+  <go:docsCustomData xmlns:go="http://customooxmlschemas.google.com/" roundtripDataSignature="AMtx7miMil3fzYzakk4jQ2vcMCyaH1CxUA==">CgMxLjAaHwoBMBIaChgICVIUChJ0YWJsZS44N2FxMHN0eWM4MzY4AHIhMXRUdDl0MWxpX1R4OVp1dGxKUlFnLTBJRzdFTTRhMzVk</go:docsCustomData>
 </go:gDocsCustomXmlDataStorage>
 </file>
 

</xml_diff>